<commit_message>
Se agregan preguntas IA
</commit_message>
<xml_diff>
--- a/plantillas_acta2.docx
+++ b/plantillas_acta2.docx
@@ -6,24 +6,33 @@
       <w:pPr>
         <w:pStyle w:val="Ttulo2"/>
         <w:spacing w:before="57" w:line="278" w:lineRule="auto"/>
-      </w:pPr>
-      <w:r>
+        <w:rPr>
+          <w:rFonts w:ascii="Plus Jakarta Sans" w:hAnsi="Plus Jakarta Sans"/>
+        </w:rPr>
+      </w:pPr>
+      <w:r>
+        <w:rPr>
+          <w:rFonts w:ascii="Plus Jakarta Sans" w:hAnsi="Plus Jakarta Sans"/>
+        </w:rPr>
         <w:t>AGP DE COLOMBIA S.A.</w:t>
       </w:r>
       <w:r>
         <w:rPr>
+          <w:rFonts w:ascii="Plus Jakarta Sans" w:hAnsi="Plus Jakarta Sans"/>
           <w:spacing w:val="40"/>
         </w:rPr>
         <w:t xml:space="preserve"> </w:t>
       </w:r>
       <w:r>
         <w:rPr>
+          <w:rFonts w:ascii="Plus Jakarta Sans" w:hAnsi="Plus Jakarta Sans"/>
           <w:u w:val="single"/>
         </w:rPr>
         <w:t>DILIGENCIA</w:t>
       </w:r>
       <w:r>
         <w:rPr>
+          <w:rFonts w:ascii="Plus Jakarta Sans" w:hAnsi="Plus Jakarta Sans"/>
           <w:spacing w:val="-10"/>
           <w:u w:val="single"/>
         </w:rPr>
@@ -31,12 +40,14 @@
       </w:r>
       <w:r>
         <w:rPr>
+          <w:rFonts w:ascii="Plus Jakarta Sans" w:hAnsi="Plus Jakarta Sans"/>
           <w:u w:val="single"/>
         </w:rPr>
         <w:t>DE</w:t>
       </w:r>
       <w:r>
         <w:rPr>
+          <w:rFonts w:ascii="Plus Jakarta Sans" w:hAnsi="Plus Jakarta Sans"/>
           <w:spacing w:val="-9"/>
           <w:u w:val="single"/>
         </w:rPr>
@@ -44,6 +55,7 @@
       </w:r>
       <w:r>
         <w:rPr>
+          <w:rFonts w:ascii="Plus Jakarta Sans" w:hAnsi="Plus Jakarta Sans"/>
           <w:u w:val="single"/>
         </w:rPr>
         <w:t>DESCARGOS</w:t>
@@ -55,6 +67,7 @@
         <w:spacing w:before="26"/>
         <w:ind w:left="567"/>
         <w:rPr>
+          <w:rFonts w:ascii="Plus Jakarta Sans" w:hAnsi="Plus Jakarta Sans"/>
           <w:b/>
         </w:rPr>
       </w:pPr>
@@ -65,76 +78,74 @@
         <w:ind w:left="567" w:right="979"/>
         <w:jc w:val="center"/>
         <w:rPr>
-          <w:sz w:val="16"/>
-        </w:rPr>
-      </w:pPr>
-      <w:r>
-        <w:rPr>
+          <w:rFonts w:ascii="Plus Jakarta Sans" w:hAnsi="Plus Jakarta Sans"/>
+          <w:sz w:val="16"/>
+        </w:rPr>
+      </w:pPr>
+      <w:r>
+        <w:rPr>
+          <w:rFonts w:ascii="Plus Jakarta Sans" w:hAnsi="Plus Jakarta Sans"/>
           <w:sz w:val="16"/>
         </w:rPr>
         <w:t xml:space="preserve">En Bogotá D.C., a las </w:t>
       </w:r>
-      <w:proofErr w:type="spellStart"/>
-      <w:r>
-        <w:rPr>
+      <w:r>
+        <w:rPr>
+          <w:rFonts w:ascii="Plus Jakarta Sans" w:hAnsi="Plus Jakarta Sans"/>
           <w:b/>
           <w:sz w:val="16"/>
         </w:rPr>
         <w:t>xxx</w:t>
       </w:r>
-      <w:proofErr w:type="spellEnd"/>
-      <w:r>
-        <w:rPr>
-          <w:b/>
-          <w:sz w:val="16"/>
-        </w:rPr>
-        <w:t xml:space="preserve"> </w:t>
-      </w:r>
-      <w:r>
-        <w:rPr>
+      <w:r>
+        <w:rPr>
+          <w:rFonts w:ascii="Plus Jakarta Sans" w:hAnsi="Plus Jakarta Sans"/>
+          <w:b/>
+          <w:sz w:val="16"/>
+        </w:rPr>
+        <w:t xml:space="preserve"> </w:t>
+      </w:r>
+      <w:r>
+        <w:rPr>
+          <w:rFonts w:ascii="Plus Jakarta Sans" w:hAnsi="Plus Jakarta Sans"/>
           <w:sz w:val="16"/>
         </w:rPr>
         <w:t xml:space="preserve">del día </w:t>
       </w:r>
-      <w:proofErr w:type="spellStart"/>
-      <w:proofErr w:type="gramStart"/>
-      <w:r>
-        <w:rPr>
-          <w:b/>
-          <w:sz w:val="16"/>
-        </w:rPr>
-        <w:t>xxxx</w:t>
-      </w:r>
-      <w:proofErr w:type="spellEnd"/>
-      <w:r>
-        <w:rPr>
-          <w:b/>
-          <w:sz w:val="16"/>
-        </w:rPr>
-        <w:t xml:space="preserve"> </w:t>
-      </w:r>
-      <w:r>
-        <w:rPr>
-          <w:b/>
-          <w:sz w:val="16"/>
-        </w:rPr>
-        <w:t xml:space="preserve"> </w:t>
-      </w:r>
-      <w:r>
-        <w:rPr>
+      <w:r>
+        <w:rPr>
+          <w:rFonts w:ascii="Plus Jakarta Sans" w:hAnsi="Plus Jakarta Sans"/>
+          <w:b/>
+          <w:sz w:val="16"/>
+        </w:rPr>
+        <w:t xml:space="preserve">xxxx </w:t>
+      </w:r>
+      <w:r>
+        <w:rPr>
+          <w:rFonts w:ascii="Plus Jakarta Sans" w:hAnsi="Plus Jakarta Sans"/>
+          <w:bCs/>
           <w:sz w:val="16"/>
         </w:rPr>
         <w:t>en</w:t>
       </w:r>
-      <w:proofErr w:type="gramEnd"/>
-      <w:r>
-        <w:rPr>
-          <w:sz w:val="16"/>
-        </w:rPr>
-        <w:t xml:space="preserve"> las oficinas de Recursos Humanos de AGP de Colombia S.A, se</w:t>
-      </w:r>
-      <w:r>
-        <w:rPr>
+      <w:r>
+        <w:rPr>
+          <w:rFonts w:ascii="Plus Jakarta Sans" w:hAnsi="Plus Jakarta Sans"/>
+          <w:b/>
+          <w:sz w:val="16"/>
+        </w:rPr>
+        <w:t xml:space="preserve"> </w:t>
+      </w:r>
+      <w:r>
+        <w:rPr>
+          <w:rFonts w:ascii="Plus Jakarta Sans" w:hAnsi="Plus Jakarta Sans"/>
+          <w:sz w:val="16"/>
+        </w:rPr>
+        <w:t>las oficinas de Recursos Humanos de AGP de Colombia S.A, se</w:t>
+      </w:r>
+      <w:r>
+        <w:rPr>
+          <w:rFonts w:ascii="Plus Jakarta Sans" w:hAnsi="Plus Jakarta Sans"/>
           <w:spacing w:val="40"/>
           <w:sz w:val="16"/>
         </w:rPr>
@@ -142,12 +153,14 @@
       </w:r>
       <w:r>
         <w:rPr>
+          <w:rFonts w:ascii="Plus Jakarta Sans" w:hAnsi="Plus Jakarta Sans"/>
           <w:sz w:val="16"/>
         </w:rPr>
         <w:t xml:space="preserve">reunieron: </w:t>
       </w:r>
       <w:r>
         <w:rPr>
+          <w:rFonts w:ascii="Plus Jakarta Sans" w:hAnsi="Plus Jakarta Sans"/>
           <w:b/>
           <w:i/>
           <w:sz w:val="16"/>
@@ -156,6 +169,7 @@
       </w:r>
       <w:r>
         <w:rPr>
+          <w:rFonts w:ascii="Plus Jakarta Sans" w:hAnsi="Plus Jakarta Sans"/>
           <w:b/>
           <w:i/>
           <w:spacing w:val="-1"/>
@@ -165,6 +179,7 @@
       </w:r>
       <w:r>
         <w:rPr>
+          <w:rFonts w:ascii="Plus Jakarta Sans" w:hAnsi="Plus Jakarta Sans"/>
           <w:b/>
           <w:i/>
           <w:sz w:val="16"/>
@@ -173,6 +188,7 @@
       </w:r>
       <w:r>
         <w:rPr>
+          <w:rFonts w:ascii="Plus Jakarta Sans" w:hAnsi="Plus Jakarta Sans"/>
           <w:b/>
           <w:i/>
           <w:spacing w:val="-2"/>
@@ -182,6 +198,7 @@
       </w:r>
       <w:r>
         <w:rPr>
+          <w:rFonts w:ascii="Plus Jakarta Sans" w:hAnsi="Plus Jakarta Sans"/>
           <w:b/>
           <w:i/>
           <w:sz w:val="16"/>
@@ -190,12 +207,14 @@
       </w:r>
       <w:r>
         <w:rPr>
+          <w:rFonts w:ascii="Plus Jakarta Sans" w:hAnsi="Plus Jakarta Sans"/>
           <w:sz w:val="16"/>
         </w:rPr>
         <w:t>como</w:t>
       </w:r>
       <w:r>
         <w:rPr>
+          <w:rFonts w:ascii="Plus Jakarta Sans" w:hAnsi="Plus Jakarta Sans"/>
           <w:spacing w:val="-1"/>
           <w:sz w:val="16"/>
         </w:rPr>
@@ -203,12 +222,14 @@
       </w:r>
       <w:r>
         <w:rPr>
+          <w:rFonts w:ascii="Plus Jakarta Sans" w:hAnsi="Plus Jakarta Sans"/>
           <w:sz w:val="16"/>
         </w:rPr>
         <w:t>representante de</w:t>
       </w:r>
       <w:r>
         <w:rPr>
+          <w:rFonts w:ascii="Plus Jakarta Sans" w:hAnsi="Plus Jakarta Sans"/>
           <w:spacing w:val="-1"/>
           <w:sz w:val="16"/>
         </w:rPr>
@@ -216,6 +237,7 @@
       </w:r>
       <w:r>
         <w:rPr>
+          <w:rFonts w:ascii="Plus Jakarta Sans" w:hAnsi="Plus Jakarta Sans"/>
           <w:sz w:val="16"/>
         </w:rPr>
         <w:t xml:space="preserve">la empresa, y </w:t>
@@ -223,6 +245,7 @@
       <w:bookmarkStart w:id="0" w:name="_Hlk211607708"/>
       <w:r>
         <w:rPr>
+          <w:rFonts w:ascii="Plus Jakarta Sans" w:hAnsi="Plus Jakarta Sans"/>
           <w:sz w:val="16"/>
           <w:szCs w:val="16"/>
         </w:rPr>
@@ -230,6 +253,7 @@
       </w:r>
       <w:r>
         <w:rPr>
+          <w:rFonts w:ascii="Plus Jakarta Sans" w:hAnsi="Plus Jakarta Sans"/>
           <w:b/>
           <w:bCs/>
           <w:sz w:val="16"/>
@@ -239,6 +263,7 @@
       </w:r>
       <w:r>
         <w:rPr>
+          <w:rFonts w:ascii="Plus Jakarta Sans" w:hAnsi="Plus Jakarta Sans"/>
           <w:sz w:val="16"/>
           <w:szCs w:val="16"/>
         </w:rPr>
@@ -247,6 +272,7 @@
       <w:bookmarkEnd w:id="0"/>
       <w:r>
         <w:rPr>
+          <w:rFonts w:ascii="Plus Jakarta Sans" w:hAnsi="Plus Jakarta Sans"/>
           <w:sz w:val="16"/>
           <w:szCs w:val="16"/>
         </w:rPr>
@@ -254,12 +280,14 @@
       </w:r>
       <w:r>
         <w:rPr>
+          <w:rFonts w:ascii="Plus Jakarta Sans" w:hAnsi="Plus Jakarta Sans"/>
           <w:sz w:val="16"/>
         </w:rPr>
         <w:t>en adelante el</w:t>
       </w:r>
       <w:r>
         <w:rPr>
+          <w:rFonts w:ascii="Plus Jakarta Sans" w:hAnsi="Plus Jakarta Sans"/>
           <w:spacing w:val="40"/>
           <w:sz w:val="16"/>
         </w:rPr>
@@ -267,6 +295,7 @@
       </w:r>
       <w:r>
         <w:rPr>
+          <w:rFonts w:ascii="Plus Jakarta Sans" w:hAnsi="Plus Jakarta Sans"/>
           <w:spacing w:val="-2"/>
           <w:sz w:val="16"/>
         </w:rPr>
@@ -278,153 +307,223 @@
         <w:pStyle w:val="Textoindependiente"/>
         <w:spacing w:before="10"/>
         <w:ind w:left="567"/>
+        <w:rPr>
+          <w:rFonts w:ascii="Plus Jakarta Sans" w:hAnsi="Plus Jakarta Sans"/>
+        </w:rPr>
       </w:pPr>
     </w:p>
     <w:p>
       <w:pPr>
         <w:pStyle w:val="Textoindependiente"/>
         <w:ind w:left="567"/>
-      </w:pPr>
-      <w:r>
+        <w:rPr>
+          <w:rFonts w:ascii="Plus Jakarta Sans" w:hAnsi="Plus Jakarta Sans"/>
+        </w:rPr>
+      </w:pPr>
+      <w:r>
+        <w:rPr>
+          <w:rFonts w:ascii="Plus Jakarta Sans" w:hAnsi="Plus Jakarta Sans"/>
+        </w:rPr>
         <w:t>El</w:t>
       </w:r>
       <w:r>
         <w:rPr>
+          <w:rFonts w:ascii="Plus Jakarta Sans" w:hAnsi="Plus Jakarta Sans"/>
           <w:spacing w:val="-5"/>
         </w:rPr>
         <w:t xml:space="preserve"> </w:t>
       </w:r>
       <w:r>
+        <w:rPr>
+          <w:rFonts w:ascii="Plus Jakarta Sans" w:hAnsi="Plus Jakarta Sans"/>
+        </w:rPr>
         <w:t>objeto</w:t>
       </w:r>
       <w:r>
         <w:rPr>
-          <w:spacing w:val="-2"/>
-        </w:rPr>
-        <w:t xml:space="preserve"> </w:t>
-      </w:r>
-      <w:r>
+          <w:rFonts w:ascii="Plus Jakarta Sans" w:hAnsi="Plus Jakarta Sans"/>
+          <w:spacing w:val="-2"/>
+        </w:rPr>
+        <w:t xml:space="preserve"> </w:t>
+      </w:r>
+      <w:r>
+        <w:rPr>
+          <w:rFonts w:ascii="Plus Jakarta Sans" w:hAnsi="Plus Jakarta Sans"/>
+        </w:rPr>
         <w:t>de</w:t>
       </w:r>
       <w:r>
         <w:rPr>
+          <w:rFonts w:ascii="Plus Jakarta Sans" w:hAnsi="Plus Jakarta Sans"/>
           <w:spacing w:val="-4"/>
         </w:rPr>
         <w:t xml:space="preserve"> </w:t>
       </w:r>
       <w:r>
+        <w:rPr>
+          <w:rFonts w:ascii="Plus Jakarta Sans" w:hAnsi="Plus Jakarta Sans"/>
+        </w:rPr>
         <w:t>la</w:t>
       </w:r>
       <w:r>
         <w:rPr>
+          <w:rFonts w:ascii="Plus Jakarta Sans" w:hAnsi="Plus Jakarta Sans"/>
           <w:spacing w:val="-3"/>
         </w:rPr>
         <w:t xml:space="preserve"> </w:t>
       </w:r>
       <w:r>
+        <w:rPr>
+          <w:rFonts w:ascii="Plus Jakarta Sans" w:hAnsi="Plus Jakarta Sans"/>
+        </w:rPr>
         <w:t>presente</w:t>
       </w:r>
       <w:r>
         <w:rPr>
+          <w:rFonts w:ascii="Plus Jakarta Sans" w:hAnsi="Plus Jakarta Sans"/>
           <w:spacing w:val="-5"/>
         </w:rPr>
         <w:t xml:space="preserve"> </w:t>
       </w:r>
       <w:r>
+        <w:rPr>
+          <w:rFonts w:ascii="Plus Jakarta Sans" w:hAnsi="Plus Jakarta Sans"/>
+        </w:rPr>
         <w:t>es</w:t>
       </w:r>
       <w:r>
         <w:rPr>
-          <w:spacing w:val="-2"/>
-        </w:rPr>
-        <w:t xml:space="preserve"> </w:t>
-      </w:r>
-      <w:r>
+          <w:rFonts w:ascii="Plus Jakarta Sans" w:hAnsi="Plus Jakarta Sans"/>
+          <w:spacing w:val="-2"/>
+        </w:rPr>
+        <w:t xml:space="preserve"> </w:t>
+      </w:r>
+      <w:r>
+        <w:rPr>
+          <w:rFonts w:ascii="Plus Jakarta Sans" w:hAnsi="Plus Jakarta Sans"/>
+        </w:rPr>
         <w:t>escuchar</w:t>
       </w:r>
       <w:r>
         <w:rPr>
+          <w:rFonts w:ascii="Plus Jakarta Sans" w:hAnsi="Plus Jakarta Sans"/>
           <w:spacing w:val="-3"/>
         </w:rPr>
         <w:t xml:space="preserve"> </w:t>
       </w:r>
       <w:r>
+        <w:rPr>
+          <w:rFonts w:ascii="Plus Jakarta Sans" w:hAnsi="Plus Jakarta Sans"/>
+        </w:rPr>
         <w:t>en</w:t>
       </w:r>
       <w:r>
         <w:rPr>
+          <w:rFonts w:ascii="Plus Jakarta Sans" w:hAnsi="Plus Jakarta Sans"/>
           <w:spacing w:val="-3"/>
         </w:rPr>
         <w:t xml:space="preserve"> </w:t>
       </w:r>
       <w:r>
+        <w:rPr>
+          <w:rFonts w:ascii="Plus Jakarta Sans" w:hAnsi="Plus Jakarta Sans"/>
+        </w:rPr>
         <w:t>descargos</w:t>
       </w:r>
       <w:r>
         <w:rPr>
-          <w:spacing w:val="-2"/>
-        </w:rPr>
-        <w:t xml:space="preserve"> </w:t>
-      </w:r>
-      <w:r>
+          <w:rFonts w:ascii="Plus Jakarta Sans" w:hAnsi="Plus Jakarta Sans"/>
+          <w:spacing w:val="-2"/>
+        </w:rPr>
+        <w:t xml:space="preserve"> </w:t>
+      </w:r>
+      <w:r>
+        <w:rPr>
+          <w:rFonts w:ascii="Plus Jakarta Sans" w:hAnsi="Plus Jakarta Sans"/>
+        </w:rPr>
         <w:t>al</w:t>
       </w:r>
       <w:r>
         <w:rPr>
+          <w:rFonts w:ascii="Plus Jakarta Sans" w:hAnsi="Plus Jakarta Sans"/>
           <w:spacing w:val="-4"/>
         </w:rPr>
         <w:t xml:space="preserve"> </w:t>
       </w:r>
       <w:r>
+        <w:rPr>
+          <w:rFonts w:ascii="Plus Jakarta Sans" w:hAnsi="Plus Jakarta Sans"/>
+        </w:rPr>
         <w:t>Trabajador</w:t>
       </w:r>
       <w:r>
         <w:rPr>
+          <w:rFonts w:ascii="Plus Jakarta Sans" w:hAnsi="Plus Jakarta Sans"/>
           <w:spacing w:val="-3"/>
         </w:rPr>
         <w:t xml:space="preserve"> </w:t>
       </w:r>
       <w:r>
+        <w:rPr>
+          <w:rFonts w:ascii="Plus Jakarta Sans" w:hAnsi="Plus Jakarta Sans"/>
+        </w:rPr>
         <w:t>por</w:t>
       </w:r>
       <w:r>
         <w:rPr>
-          <w:spacing w:val="-2"/>
-        </w:rPr>
-        <w:t xml:space="preserve"> </w:t>
-      </w:r>
-      <w:r>
+          <w:rFonts w:ascii="Plus Jakarta Sans" w:hAnsi="Plus Jakarta Sans"/>
+          <w:spacing w:val="-2"/>
+        </w:rPr>
+        <w:t xml:space="preserve"> </w:t>
+      </w:r>
+      <w:r>
+        <w:rPr>
+          <w:rFonts w:ascii="Plus Jakarta Sans" w:hAnsi="Plus Jakarta Sans"/>
+        </w:rPr>
         <w:t>los</w:t>
       </w:r>
       <w:r>
         <w:rPr>
-          <w:spacing w:val="-2"/>
-        </w:rPr>
-        <w:t xml:space="preserve"> </w:t>
-      </w:r>
-      <w:r>
+          <w:rFonts w:ascii="Plus Jakarta Sans" w:hAnsi="Plus Jakarta Sans"/>
+          <w:spacing w:val="-2"/>
+        </w:rPr>
+        <w:t xml:space="preserve"> </w:t>
+      </w:r>
+      <w:r>
+        <w:rPr>
+          <w:rFonts w:ascii="Plus Jakarta Sans" w:hAnsi="Plus Jakarta Sans"/>
+        </w:rPr>
         <w:t>hechos</w:t>
       </w:r>
       <w:r>
         <w:rPr>
+          <w:rFonts w:ascii="Plus Jakarta Sans" w:hAnsi="Plus Jakarta Sans"/>
           <w:spacing w:val="-3"/>
         </w:rPr>
         <w:t xml:space="preserve"> </w:t>
       </w:r>
       <w:r>
+        <w:rPr>
+          <w:rFonts w:ascii="Plus Jakarta Sans" w:hAnsi="Plus Jakarta Sans"/>
+        </w:rPr>
         <w:t>relacionados</w:t>
       </w:r>
       <w:r>
         <w:rPr>
-          <w:spacing w:val="-2"/>
-        </w:rPr>
-        <w:t xml:space="preserve"> </w:t>
-      </w:r>
-      <w:r>
+          <w:rFonts w:ascii="Plus Jakarta Sans" w:hAnsi="Plus Jakarta Sans"/>
+          <w:spacing w:val="-2"/>
+        </w:rPr>
+        <w:t xml:space="preserve"> </w:t>
+      </w:r>
+      <w:r>
+        <w:rPr>
+          <w:rFonts w:ascii="Plus Jakarta Sans" w:hAnsi="Plus Jakarta Sans"/>
+        </w:rPr>
         <w:t>a</w:t>
       </w:r>
       <w:r>
         <w:rPr>
+          <w:rFonts w:ascii="Plus Jakarta Sans" w:hAnsi="Plus Jakarta Sans"/>
           <w:spacing w:val="-2"/>
         </w:rPr>
         <w:t xml:space="preserve"> continuación:</w:t>
@@ -434,14 +533,21 @@
       <w:pPr>
         <w:pStyle w:val="Textoindependiente"/>
         <w:spacing w:before="58"/>
+        <w:rPr>
+          <w:rFonts w:ascii="Plus Jakarta Sans" w:hAnsi="Plus Jakarta Sans"/>
+        </w:rPr>
       </w:pPr>
     </w:p>
     <w:p>
       <w:pPr>
         <w:pStyle w:val="Ttulo2"/>
-      </w:pPr>
-      <w:r>
-        <w:rPr>
+        <w:rPr>
+          <w:rFonts w:ascii="Plus Jakarta Sans" w:hAnsi="Plus Jakarta Sans"/>
+        </w:rPr>
+      </w:pPr>
+      <w:r>
+        <w:rPr>
+          <w:rFonts w:ascii="Plus Jakarta Sans" w:hAnsi="Plus Jakarta Sans"/>
           <w:spacing w:val="-2"/>
         </w:rPr>
         <w:t>HECHOS</w:t>
@@ -453,6 +559,7 @@
         <w:spacing w:before="61"/>
         <w:ind w:left="567"/>
         <w:rPr>
+          <w:rFonts w:ascii="Plus Jakarta Sans" w:hAnsi="Plus Jakarta Sans"/>
           <w:b/>
         </w:rPr>
       </w:pPr>
@@ -462,164 +569,234 @@
         <w:pStyle w:val="Textoindependiente"/>
         <w:ind w:left="567"/>
         <w:rPr>
-          <w:spacing w:val="-2"/>
-        </w:rPr>
-      </w:pPr>
-      <w:r>
+          <w:rFonts w:ascii="Plus Jakarta Sans" w:hAnsi="Plus Jakarta Sans"/>
+          <w:spacing w:val="-2"/>
+        </w:rPr>
+      </w:pPr>
+      <w:r>
+        <w:rPr>
+          <w:rFonts w:ascii="Plus Jakarta Sans" w:hAnsi="Plus Jakarta Sans"/>
+        </w:rPr>
         <w:t>Según</w:t>
       </w:r>
       <w:r>
         <w:rPr>
+          <w:rFonts w:ascii="Plus Jakarta Sans" w:hAnsi="Plus Jakarta Sans"/>
           <w:spacing w:val="-6"/>
         </w:rPr>
         <w:t xml:space="preserve"> </w:t>
       </w:r>
       <w:r>
+        <w:rPr>
+          <w:rFonts w:ascii="Plus Jakarta Sans" w:hAnsi="Plus Jakarta Sans"/>
+        </w:rPr>
         <w:t>informe</w:t>
       </w:r>
       <w:r>
         <w:rPr>
+          <w:rFonts w:ascii="Plus Jakarta Sans" w:hAnsi="Plus Jakarta Sans"/>
           <w:spacing w:val="-3"/>
         </w:rPr>
         <w:t xml:space="preserve"> </w:t>
       </w:r>
       <w:r>
+        <w:rPr>
+          <w:rFonts w:ascii="Plus Jakarta Sans" w:hAnsi="Plus Jakarta Sans"/>
+        </w:rPr>
         <w:t>reportado</w:t>
       </w:r>
       <w:r>
         <w:rPr>
+          <w:rFonts w:ascii="Plus Jakarta Sans" w:hAnsi="Plus Jakarta Sans"/>
           <w:spacing w:val="-4"/>
         </w:rPr>
         <w:t xml:space="preserve"> </w:t>
       </w:r>
       <w:r>
+        <w:rPr>
+          <w:rFonts w:ascii="Plus Jakarta Sans" w:hAnsi="Plus Jakarta Sans"/>
+        </w:rPr>
         <w:t>por</w:t>
       </w:r>
       <w:r>
         <w:rPr>
+          <w:rFonts w:ascii="Plus Jakarta Sans" w:hAnsi="Plus Jakarta Sans"/>
           <w:spacing w:val="-4"/>
         </w:rPr>
         <w:t xml:space="preserve"> </w:t>
       </w:r>
       <w:r>
+        <w:rPr>
+          <w:rFonts w:ascii="Plus Jakarta Sans" w:hAnsi="Plus Jakarta Sans"/>
+        </w:rPr>
         <w:t>el</w:t>
       </w:r>
       <w:r>
         <w:rPr>
+          <w:rFonts w:ascii="Plus Jakarta Sans" w:hAnsi="Plus Jakarta Sans"/>
           <w:spacing w:val="-4"/>
         </w:rPr>
         <w:t xml:space="preserve"> </w:t>
       </w:r>
       <w:r>
+        <w:rPr>
+          <w:rFonts w:ascii="Plus Jakarta Sans" w:hAnsi="Plus Jakarta Sans"/>
+        </w:rPr>
         <w:t>gestor,</w:t>
       </w:r>
       <w:r>
         <w:rPr>
-          <w:spacing w:val="-2"/>
-        </w:rPr>
-        <w:t xml:space="preserve"> </w:t>
-      </w:r>
-      <w:r>
+          <w:rFonts w:ascii="Plus Jakarta Sans" w:hAnsi="Plus Jakarta Sans"/>
+          <w:spacing w:val="-2"/>
+        </w:rPr>
+        <w:t xml:space="preserve"> </w:t>
+      </w:r>
+      <w:r>
+        <w:rPr>
+          <w:rFonts w:ascii="Plus Jakarta Sans" w:hAnsi="Plus Jakarta Sans"/>
+        </w:rPr>
         <w:t>Usted</w:t>
       </w:r>
       <w:r>
         <w:rPr>
+          <w:rFonts w:ascii="Plus Jakarta Sans" w:hAnsi="Plus Jakarta Sans"/>
           <w:spacing w:val="-3"/>
         </w:rPr>
         <w:t xml:space="preserve"> </w:t>
       </w:r>
       <w:r>
+        <w:rPr>
+          <w:rFonts w:ascii="Plus Jakarta Sans" w:hAnsi="Plus Jakarta Sans"/>
+        </w:rPr>
         <w:t>Presuntamente</w:t>
       </w:r>
       <w:r>
         <w:rPr>
+          <w:rFonts w:ascii="Plus Jakarta Sans" w:hAnsi="Plus Jakarta Sans"/>
           <w:spacing w:val="-5"/>
         </w:rPr>
         <w:t xml:space="preserve"> </w:t>
       </w:r>
       <w:r>
+        <w:rPr>
+          <w:rFonts w:ascii="Plus Jakarta Sans" w:hAnsi="Plus Jakarta Sans"/>
+        </w:rPr>
         <w:t>incumplió</w:t>
       </w:r>
       <w:r>
         <w:rPr>
+          <w:rFonts w:ascii="Plus Jakarta Sans" w:hAnsi="Plus Jakarta Sans"/>
           <w:spacing w:val="-1"/>
         </w:rPr>
         <w:t xml:space="preserve"> </w:t>
       </w:r>
       <w:r>
+        <w:rPr>
+          <w:rFonts w:ascii="Plus Jakarta Sans" w:hAnsi="Plus Jakarta Sans"/>
+        </w:rPr>
         <w:t>con</w:t>
       </w:r>
       <w:r>
         <w:rPr>
+          <w:rFonts w:ascii="Plus Jakarta Sans" w:hAnsi="Plus Jakarta Sans"/>
           <w:spacing w:val="-3"/>
         </w:rPr>
         <w:t xml:space="preserve"> </w:t>
       </w:r>
       <w:r>
+        <w:rPr>
+          <w:rFonts w:ascii="Plus Jakarta Sans" w:hAnsi="Plus Jakarta Sans"/>
+        </w:rPr>
         <w:t>las</w:t>
       </w:r>
       <w:r>
         <w:rPr>
+          <w:rFonts w:ascii="Plus Jakarta Sans" w:hAnsi="Plus Jakarta Sans"/>
           <w:spacing w:val="-3"/>
         </w:rPr>
         <w:t xml:space="preserve"> </w:t>
       </w:r>
       <w:r>
+        <w:rPr>
+          <w:rFonts w:ascii="Plus Jakarta Sans" w:hAnsi="Plus Jakarta Sans"/>
+        </w:rPr>
         <w:t>políticas</w:t>
       </w:r>
       <w:r>
         <w:rPr>
+          <w:rFonts w:ascii="Plus Jakarta Sans" w:hAnsi="Plus Jakarta Sans"/>
           <w:spacing w:val="-4"/>
         </w:rPr>
         <w:t xml:space="preserve"> </w:t>
       </w:r>
       <w:r>
+        <w:rPr>
+          <w:rFonts w:ascii="Plus Jakarta Sans" w:hAnsi="Plus Jakarta Sans"/>
+        </w:rPr>
         <w:t>de la</w:t>
       </w:r>
       <w:r>
         <w:rPr>
+          <w:rFonts w:ascii="Plus Jakarta Sans" w:hAnsi="Plus Jakarta Sans"/>
           <w:spacing w:val="-4"/>
         </w:rPr>
         <w:t xml:space="preserve"> </w:t>
       </w:r>
       <w:r>
+        <w:rPr>
+          <w:rFonts w:ascii="Plus Jakarta Sans" w:hAnsi="Plus Jakarta Sans"/>
+        </w:rPr>
         <w:t>compañía</w:t>
       </w:r>
       <w:r>
         <w:rPr>
+          <w:rFonts w:ascii="Plus Jakarta Sans" w:hAnsi="Plus Jakarta Sans"/>
           <w:spacing w:val="-3"/>
         </w:rPr>
         <w:t xml:space="preserve"> </w:t>
       </w:r>
       <w:r>
+        <w:rPr>
+          <w:rFonts w:ascii="Plus Jakarta Sans" w:hAnsi="Plus Jakarta Sans"/>
+        </w:rPr>
         <w:t>de</w:t>
       </w:r>
       <w:r>
         <w:rPr>
+          <w:rFonts w:ascii="Plus Jakarta Sans" w:hAnsi="Plus Jakarta Sans"/>
           <w:spacing w:val="-5"/>
         </w:rPr>
         <w:t xml:space="preserve"> </w:t>
       </w:r>
       <w:r>
+        <w:rPr>
+          <w:rFonts w:ascii="Plus Jakarta Sans" w:hAnsi="Plus Jakarta Sans"/>
+        </w:rPr>
         <w:t>la</w:t>
       </w:r>
       <w:r>
         <w:rPr>
-          <w:spacing w:val="-2"/>
-        </w:rPr>
-        <w:t xml:space="preserve"> </w:t>
-      </w:r>
-      <w:r>
+          <w:rFonts w:ascii="Plus Jakarta Sans" w:hAnsi="Plus Jakarta Sans"/>
+          <w:spacing w:val="-2"/>
+        </w:rPr>
+        <w:t xml:space="preserve"> </w:t>
+      </w:r>
+      <w:r>
+        <w:rPr>
+          <w:rFonts w:ascii="Plus Jakarta Sans" w:hAnsi="Plus Jakarta Sans"/>
+        </w:rPr>
         <w:t>siguiente</w:t>
       </w:r>
       <w:r>
         <w:rPr>
+          <w:rFonts w:ascii="Plus Jakarta Sans" w:hAnsi="Plus Jakarta Sans"/>
           <w:spacing w:val="-4"/>
         </w:rPr>
         <w:t xml:space="preserve"> </w:t>
       </w:r>
       <w:r>
         <w:rPr>
+          <w:rFonts w:ascii="Plus Jakarta Sans" w:hAnsi="Plus Jakarta Sans"/>
           <w:spacing w:val="-2"/>
         </w:rPr>
         <w:t>manera:</w:t>
@@ -629,21 +806,29 @@
       <w:pPr>
         <w:pStyle w:val="Textoindependiente"/>
         <w:ind w:left="567"/>
+        <w:rPr>
+          <w:rFonts w:ascii="Plus Jakarta Sans" w:hAnsi="Plus Jakarta Sans"/>
+        </w:rPr>
       </w:pPr>
     </w:p>
     <w:p>
       <w:pPr>
         <w:ind w:firstLine="567"/>
         <w:rPr>
+          <w:rFonts w:ascii="Plus Jakarta Sans" w:hAnsi="Plus Jakarta Sans"/>
           <w:sz w:val="16"/>
           <w:szCs w:val="16"/>
         </w:rPr>
       </w:pPr>
       <w:r>
-        <w:t xml:space="preserve"> </w:t>
-      </w:r>
-      <w:r>
-        <w:rPr>
+        <w:rPr>
+          <w:rFonts w:ascii="Plus Jakarta Sans" w:hAnsi="Plus Jakarta Sans"/>
+        </w:rPr>
+        <w:t xml:space="preserve"> </w:t>
+      </w:r>
+      <w:r>
+        <w:rPr>
+          <w:rFonts w:ascii="Plus Jakarta Sans" w:hAnsi="Plus Jakarta Sans"/>
           <w:sz w:val="16"/>
           <w:szCs w:val="16"/>
         </w:rPr>
@@ -655,6 +840,9 @@
         <w:pStyle w:val="Textoindependiente"/>
         <w:spacing w:before="58"/>
         <w:ind w:left="567"/>
+        <w:rPr>
+          <w:rFonts w:ascii="Plus Jakarta Sans" w:hAnsi="Plus Jakarta Sans"/>
+        </w:rPr>
       </w:pPr>
     </w:p>
     <w:p>
@@ -662,11 +850,20 @@
         <w:pStyle w:val="Textoindependiente"/>
         <w:spacing w:before="29"/>
         <w:ind w:left="567"/>
-      </w:pPr>
-      <w:r>
+        <w:rPr>
+          <w:rFonts w:ascii="Plus Jakarta Sans" w:hAnsi="Plus Jakarta Sans"/>
+        </w:rPr>
+      </w:pPr>
+      <w:r>
+        <w:rPr>
+          <w:rFonts w:ascii="Plus Jakarta Sans" w:hAnsi="Plus Jakarta Sans"/>
+        </w:rPr>
         <w:tab/>
       </w:r>
       <w:r>
+        <w:rPr>
+          <w:rFonts w:ascii="Plus Jakarta Sans" w:hAnsi="Plus Jakarta Sans"/>
+        </w:rPr>
         <w:tab/>
       </w:r>
     </w:p>
@@ -676,27 +873,39 @@
         <w:spacing w:before="1" w:line="271" w:lineRule="auto"/>
         <w:ind w:left="567" w:right="977"/>
         <w:jc w:val="both"/>
-      </w:pPr>
-      <w:r>
+        <w:rPr>
+          <w:rFonts w:ascii="Plus Jakarta Sans" w:hAnsi="Plus Jakarta Sans"/>
+        </w:rPr>
+      </w:pPr>
+      <w:r>
+        <w:rPr>
+          <w:rFonts w:ascii="Plus Jakarta Sans" w:hAnsi="Plus Jakarta Sans"/>
+        </w:rPr>
         <w:t xml:space="preserve">Las conductas que se le imputan se han calificado provisionalmente como </w:t>
       </w:r>
       <w:r>
         <w:rPr>
+          <w:rFonts w:ascii="Plus Jakarta Sans" w:hAnsi="Plus Jakarta Sans"/>
           <w:b/>
         </w:rPr>
         <w:t xml:space="preserve">Falta grave </w:t>
       </w:r>
       <w:r>
+        <w:rPr>
+          <w:rFonts w:ascii="Plus Jakarta Sans" w:hAnsi="Plus Jakarta Sans"/>
+        </w:rPr>
         <w:t>según el Reglamento Interno de Trabajo de la</w:t>
       </w:r>
       <w:r>
         <w:rPr>
+          <w:rFonts w:ascii="Plus Jakarta Sans" w:hAnsi="Plus Jakarta Sans"/>
           <w:spacing w:val="40"/>
         </w:rPr>
         <w:t xml:space="preserve"> </w:t>
       </w:r>
       <w:r>
         <w:rPr>
+          <w:rFonts w:ascii="Plus Jakarta Sans" w:hAnsi="Plus Jakarta Sans"/>
           <w:spacing w:val="-2"/>
         </w:rPr>
         <w:t>empresa.</w:t>
@@ -707,39 +916,33 @@
         <w:pStyle w:val="Textoindependiente"/>
         <w:spacing w:before="11"/>
         <w:ind w:left="567"/>
+        <w:rPr>
+          <w:rFonts w:ascii="Plus Jakarta Sans" w:hAnsi="Plus Jakarta Sans"/>
+        </w:rPr>
       </w:pPr>
     </w:p>
     <w:p>
       <w:pPr>
         <w:ind w:firstLine="567"/>
-      </w:pPr>
-      <w:r>
-        <w:rPr>
+        <w:rPr>
+          <w:rFonts w:ascii="Plus Jakarta Sans" w:hAnsi="Plus Jakarta Sans"/>
+        </w:rPr>
+      </w:pPr>
+      <w:r>
+        <w:rPr>
+          <w:rFonts w:ascii="Plus Jakarta Sans" w:hAnsi="Plus Jakarta Sans"/>
           <w:sz w:val="16"/>
           <w:szCs w:val="16"/>
         </w:rPr>
-        <w:t>{{</w:t>
-      </w:r>
-      <w:proofErr w:type="spellStart"/>
-      <w:r>
-        <w:rPr>
-          <w:sz w:val="16"/>
-          <w:szCs w:val="16"/>
-        </w:rPr>
-        <w:t>articulos</w:t>
-      </w:r>
-      <w:proofErr w:type="spellEnd"/>
-      <w:r>
-        <w:rPr>
-          <w:sz w:val="16"/>
-          <w:szCs w:val="16"/>
-        </w:rPr>
-        <w:t>}}</w:t>
-      </w:r>
-    </w:p>
-    <w:p>
-      <w:pPr>
-        <w:pStyle w:val="Textoindependiente"/>
+        <w:t>{{articulos}}</w:t>
+      </w:r>
+    </w:p>
+    <w:p>
+      <w:pPr>
+        <w:pStyle w:val="Textoindependiente"/>
+        <w:rPr>
+          <w:rFonts w:ascii="Plus Jakarta Sans" w:hAnsi="Plus Jakarta Sans"/>
+        </w:rPr>
       </w:pPr>
     </w:p>
     <w:p>
@@ -747,9 +950,13 @@
         <w:pStyle w:val="Ttulo2"/>
         <w:spacing w:before="1"/>
         <w:ind w:left="4255"/>
-      </w:pPr>
-      <w:r>
-        <w:rPr>
+        <w:rPr>
+          <w:rFonts w:ascii="Plus Jakarta Sans" w:hAnsi="Plus Jakarta Sans"/>
+        </w:rPr>
+      </w:pPr>
+      <w:r>
+        <w:rPr>
+          <w:rFonts w:ascii="Plus Jakarta Sans" w:hAnsi="Plus Jakarta Sans"/>
           <w:spacing w:val="-2"/>
         </w:rPr>
         <w:t>PRUEBAS</w:t>
@@ -760,6 +967,7 @@
         <w:pStyle w:val="Textoindependiente"/>
         <w:spacing w:before="34"/>
         <w:rPr>
+          <w:rFonts w:ascii="Plus Jakarta Sans" w:hAnsi="Plus Jakarta Sans"/>
           <w:b/>
         </w:rPr>
       </w:pPr>
@@ -768,75 +976,110 @@
       <w:pPr>
         <w:pStyle w:val="Textoindependiente"/>
         <w:ind w:left="567"/>
-      </w:pPr>
-      <w:r>
+        <w:rPr>
+          <w:rFonts w:ascii="Plus Jakarta Sans" w:hAnsi="Plus Jakarta Sans"/>
+        </w:rPr>
+      </w:pPr>
+      <w:r>
+        <w:rPr>
+          <w:rFonts w:ascii="Plus Jakarta Sans" w:hAnsi="Plus Jakarta Sans"/>
+        </w:rPr>
         <w:t>Se</w:t>
       </w:r>
       <w:r>
         <w:rPr>
+          <w:rFonts w:ascii="Plus Jakarta Sans" w:hAnsi="Plus Jakarta Sans"/>
           <w:spacing w:val="-3"/>
         </w:rPr>
         <w:t xml:space="preserve"> </w:t>
       </w:r>
       <w:r>
+        <w:rPr>
+          <w:rFonts w:ascii="Plus Jakarta Sans" w:hAnsi="Plus Jakarta Sans"/>
+        </w:rPr>
         <w:t>hace</w:t>
       </w:r>
       <w:r>
         <w:rPr>
+          <w:rFonts w:ascii="Plus Jakarta Sans" w:hAnsi="Plus Jakarta Sans"/>
           <w:spacing w:val="-4"/>
         </w:rPr>
         <w:t xml:space="preserve"> </w:t>
       </w:r>
       <w:r>
+        <w:rPr>
+          <w:rFonts w:ascii="Plus Jakarta Sans" w:hAnsi="Plus Jakarta Sans"/>
+        </w:rPr>
         <w:t>traslado</w:t>
       </w:r>
       <w:r>
         <w:rPr>
+          <w:rFonts w:ascii="Plus Jakarta Sans" w:hAnsi="Plus Jakarta Sans"/>
           <w:spacing w:val="-4"/>
         </w:rPr>
         <w:t xml:space="preserve"> </w:t>
       </w:r>
       <w:r>
+        <w:rPr>
+          <w:rFonts w:ascii="Plus Jakarta Sans" w:hAnsi="Plus Jakarta Sans"/>
+        </w:rPr>
         <w:t>al</w:t>
       </w:r>
       <w:r>
         <w:rPr>
-          <w:spacing w:val="-2"/>
-        </w:rPr>
-        <w:t xml:space="preserve"> </w:t>
-      </w:r>
-      <w:r>
+          <w:rFonts w:ascii="Plus Jakarta Sans" w:hAnsi="Plus Jakarta Sans"/>
+          <w:spacing w:val="-2"/>
+        </w:rPr>
+        <w:t xml:space="preserve"> </w:t>
+      </w:r>
+      <w:r>
+        <w:rPr>
+          <w:rFonts w:ascii="Plus Jakarta Sans" w:hAnsi="Plus Jakarta Sans"/>
+        </w:rPr>
         <w:t>trabajador</w:t>
       </w:r>
       <w:r>
         <w:rPr>
-          <w:spacing w:val="-2"/>
-        </w:rPr>
-        <w:t xml:space="preserve"> </w:t>
-      </w:r>
-      <w:r>
+          <w:rFonts w:ascii="Plus Jakarta Sans" w:hAnsi="Plus Jakarta Sans"/>
+          <w:spacing w:val="-2"/>
+        </w:rPr>
+        <w:t xml:space="preserve"> </w:t>
+      </w:r>
+      <w:r>
+        <w:rPr>
+          <w:rFonts w:ascii="Plus Jakarta Sans" w:hAnsi="Plus Jakarta Sans"/>
+        </w:rPr>
         <w:t>de</w:t>
       </w:r>
       <w:r>
         <w:rPr>
+          <w:rFonts w:ascii="Plus Jakarta Sans" w:hAnsi="Plus Jakarta Sans"/>
           <w:spacing w:val="-3"/>
         </w:rPr>
         <w:t xml:space="preserve"> </w:t>
       </w:r>
       <w:r>
+        <w:rPr>
+          <w:rFonts w:ascii="Plus Jakarta Sans" w:hAnsi="Plus Jakarta Sans"/>
+        </w:rPr>
         <w:t>las</w:t>
       </w:r>
       <w:r>
         <w:rPr>
+          <w:rFonts w:ascii="Plus Jakarta Sans" w:hAnsi="Plus Jakarta Sans"/>
           <w:spacing w:val="-3"/>
         </w:rPr>
         <w:t xml:space="preserve"> </w:t>
       </w:r>
       <w:r>
+        <w:rPr>
+          <w:rFonts w:ascii="Plus Jakarta Sans" w:hAnsi="Plus Jakarta Sans"/>
+        </w:rPr>
         <w:t>siguientes</w:t>
       </w:r>
       <w:r>
         <w:rPr>
+          <w:rFonts w:ascii="Plus Jakarta Sans" w:hAnsi="Plus Jakarta Sans"/>
           <w:spacing w:val="-2"/>
         </w:rPr>
         <w:t xml:space="preserve"> pruebas:</w:t>
@@ -846,20 +1089,30 @@
       <w:pPr>
         <w:pStyle w:val="Textoindependiente"/>
         <w:spacing w:before="34"/>
+        <w:rPr>
+          <w:rFonts w:ascii="Plus Jakarta Sans" w:hAnsi="Plus Jakarta Sans"/>
+        </w:rPr>
       </w:pPr>
     </w:p>
     <w:p>
       <w:pPr>
         <w:pStyle w:val="Textoindependiente"/>
         <w:spacing w:before="34"/>
+        <w:rPr>
+          <w:rFonts w:ascii="Plus Jakarta Sans" w:hAnsi="Plus Jakarta Sans"/>
+        </w:rPr>
       </w:pPr>
     </w:p>
     <w:p>
       <w:pPr>
         <w:pStyle w:val="Ttulo2"/>
-      </w:pPr>
-      <w:r>
-        <w:rPr>
+        <w:rPr>
+          <w:rFonts w:ascii="Plus Jakarta Sans" w:hAnsi="Plus Jakarta Sans"/>
+        </w:rPr>
+      </w:pPr>
+      <w:r>
+        <w:rPr>
+          <w:rFonts w:ascii="Plus Jakarta Sans" w:hAnsi="Plus Jakarta Sans"/>
           <w:spacing w:val="-2"/>
         </w:rPr>
         <w:t>PROCESO</w:t>
@@ -870,44 +1123,58 @@
         <w:pStyle w:val="Textoindependiente"/>
         <w:spacing w:before="34"/>
         <w:rPr>
-          <w:b/>
-        </w:rPr>
-      </w:pPr>
-    </w:p>
-    <w:p>
-      <w:pPr>
-        <w:pStyle w:val="Textoindependiente"/>
+          <w:rFonts w:ascii="Plus Jakarta Sans" w:hAnsi="Plus Jakarta Sans"/>
+          <w:b/>
+        </w:rPr>
+      </w:pPr>
+    </w:p>
+    <w:p>
+      <w:pPr>
+        <w:pStyle w:val="Textoindependiente"/>
+        <w:rPr>
+          <w:rFonts w:ascii="Plus Jakarta Sans" w:hAnsi="Plus Jakarta Sans"/>
+        </w:rPr>
       </w:pPr>
     </w:p>
     <w:p>
       <w:pPr>
         <w:ind w:left="567"/>
         <w:rPr>
+          <w:rFonts w:ascii="Plus Jakarta Sans" w:hAnsi="Plus Jakarta Sans"/>
           <w:sz w:val="16"/>
           <w:szCs w:val="16"/>
         </w:rPr>
       </w:pPr>
       <w:r>
         <w:rPr>
+          <w:rFonts w:ascii="Plus Jakarta Sans" w:hAnsi="Plus Jakarta Sans"/>
           <w:sz w:val="16"/>
           <w:szCs w:val="16"/>
         </w:rPr>
         <w:t>{{preguntas}}</w:t>
       </w:r>
     </w:p>
-    <w:p/>
+    <w:p>
+      <w:pPr>
+        <w:rPr>
+          <w:rFonts w:ascii="Plus Jakarta Sans" w:hAnsi="Plus Jakarta Sans"/>
+        </w:rPr>
+      </w:pPr>
+    </w:p>
     <w:p>
       <w:pPr>
         <w:tabs>
           <w:tab w:val="left" w:pos="2505"/>
         </w:tabs>
         <w:rPr>
+          <w:rFonts w:ascii="Plus Jakarta Sans" w:hAnsi="Plus Jakarta Sans"/>
           <w:sz w:val="16"/>
           <w:szCs w:val="16"/>
         </w:rPr>
       </w:pPr>
       <w:r>
         <w:rPr>
+          <w:rFonts w:ascii="Plus Jakarta Sans" w:hAnsi="Plus Jakarta Sans"/>
           <w:sz w:val="16"/>
           <w:szCs w:val="16"/>
         </w:rPr>
@@ -915,6 +1182,7 @@
       </w:r>
       <w:r>
         <w:rPr>
+          <w:rFonts w:ascii="Plus Jakarta Sans" w:hAnsi="Plus Jakarta Sans"/>
           <w:sz w:val="16"/>
           <w:szCs w:val="16"/>
         </w:rPr>
@@ -926,6 +1194,9 @@
         <w:tabs>
           <w:tab w:val="left" w:pos="2505"/>
         </w:tabs>
+        <w:rPr>
+          <w:rFonts w:ascii="Plus Jakarta Sans" w:hAnsi="Plus Jakarta Sans"/>
+        </w:rPr>
         <w:sectPr>
           <w:type w:val="continuous"/>
           <w:pgSz w:w="12240" w:h="15840"/>
@@ -934,6 +1205,9 @@
         </w:sectPr>
       </w:pPr>
       <w:r>
+        <w:rPr>
+          <w:rFonts w:ascii="Plus Jakarta Sans" w:hAnsi="Plus Jakarta Sans"/>
+        </w:rPr>
         <w:tab/>
       </w:r>
     </w:p>
@@ -942,17 +1216,22 @@
         <w:pStyle w:val="Textoindependiente"/>
         <w:spacing w:before="51"/>
         <w:ind w:left="981" w:right="6009"/>
-      </w:pPr>
-    </w:p>
-    <w:p>
-      <w:pPr>
-        <w:pStyle w:val="Textoindependiente"/>
-        <w:rPr>
+        <w:rPr>
+          <w:rFonts w:ascii="Plus Jakarta Sans" w:hAnsi="Plus Jakarta Sans"/>
+        </w:rPr>
+      </w:pPr>
+    </w:p>
+    <w:p>
+      <w:pPr>
+        <w:pStyle w:val="Textoindependiente"/>
+        <w:rPr>
+          <w:rFonts w:ascii="Plus Jakarta Sans" w:hAnsi="Plus Jakarta Sans"/>
           <w:sz w:val="18"/>
         </w:rPr>
       </w:pPr>
       <w:r>
         <w:rPr>
+          <w:rFonts w:ascii="Plus Jakarta Sans" w:hAnsi="Plus Jakarta Sans"/>
           <w:noProof/>
           <w:sz w:val="18"/>
         </w:rPr>
@@ -1043,6 +1322,9 @@
       <w:pPr>
         <w:pStyle w:val="Textoindependiente"/>
         <w:spacing w:before="33"/>
+        <w:rPr>
+          <w:rFonts w:ascii="Plus Jakarta Sans" w:hAnsi="Plus Jakarta Sans"/>
+        </w:rPr>
       </w:pPr>
     </w:p>
     <w:p>
@@ -1051,35 +1333,53 @@
         <w:spacing w:before="1" w:line="276" w:lineRule="auto"/>
         <w:ind w:left="981" w:right="985"/>
         <w:jc w:val="both"/>
-      </w:pPr>
-      <w:r>
+        <w:rPr>
+          <w:rFonts w:ascii="Plus Jakarta Sans" w:hAnsi="Plus Jakarta Sans"/>
+        </w:rPr>
+      </w:pPr>
+      <w:r>
+        <w:rPr>
+          <w:rFonts w:ascii="Plus Jakarta Sans" w:hAnsi="Plus Jakarta Sans"/>
+        </w:rPr>
         <w:t>Se indica al Trabajador que tiene un término de cinco (5) días hábiles, contados a partir de la fecha de esta diligencia, durante el cual</w:t>
       </w:r>
       <w:r>
         <w:rPr>
+          <w:rFonts w:ascii="Plus Jakarta Sans" w:hAnsi="Plus Jakarta Sans"/>
           <w:spacing w:val="40"/>
         </w:rPr>
         <w:t xml:space="preserve"> </w:t>
       </w:r>
       <w:r>
+        <w:rPr>
+          <w:rFonts w:ascii="Plus Jakarta Sans" w:hAnsi="Plus Jakarta Sans"/>
+        </w:rPr>
         <w:t>podrá manifestarse frente a los motivos del proceso, controvertir las pruebas y allegar las que considere necesarias para sustentar su</w:t>
       </w:r>
       <w:r>
         <w:rPr>
+          <w:rFonts w:ascii="Plus Jakarta Sans" w:hAnsi="Plus Jakarta Sans"/>
           <w:spacing w:val="40"/>
         </w:rPr>
         <w:t xml:space="preserve"> </w:t>
       </w:r>
       <w:r>
+        <w:rPr>
+          <w:rFonts w:ascii="Plus Jakarta Sans" w:hAnsi="Plus Jakarta Sans"/>
+        </w:rPr>
         <w:t>defensa. En caso de que la defensa del trabajador frente a los hechos, conductas u omisiones que motivaron el proceso sea verbal, se</w:t>
       </w:r>
       <w:r>
         <w:rPr>
+          <w:rFonts w:ascii="Plus Jakarta Sans" w:hAnsi="Plus Jakarta Sans"/>
           <w:spacing w:val="40"/>
         </w:rPr>
         <w:t xml:space="preserve"> </w:t>
       </w:r>
       <w:r>
+        <w:rPr>
+          <w:rFonts w:ascii="Plus Jakarta Sans" w:hAnsi="Plus Jakarta Sans"/>
+        </w:rPr>
         <w:t>levantará un acta, adicional a esta, en la que se transcribirá la versión o los descargos rendidos por el trabajador.</w:t>
       </w:r>
     </w:p>
@@ -1087,6 +1387,9 @@
       <w:pPr>
         <w:pStyle w:val="Textoindependiente"/>
         <w:spacing w:before="5"/>
+        <w:rPr>
+          <w:rFonts w:ascii="Plus Jakarta Sans" w:hAnsi="Plus Jakarta Sans"/>
+        </w:rPr>
       </w:pPr>
     </w:p>
     <w:p>
@@ -1094,224 +1397,319 @@
         <w:pStyle w:val="Textoindependiente"/>
         <w:spacing w:line="271" w:lineRule="auto"/>
         <w:ind w:left="981" w:right="970"/>
-      </w:pPr>
-      <w:r>
+        <w:rPr>
+          <w:rFonts w:ascii="Plus Jakarta Sans" w:hAnsi="Plus Jakarta Sans"/>
+        </w:rPr>
+      </w:pPr>
+      <w:r>
+        <w:rPr>
+          <w:rFonts w:ascii="Plus Jakarta Sans" w:hAnsi="Plus Jakarta Sans"/>
+        </w:rPr>
         <w:t>No</w:t>
       </w:r>
       <w:r>
         <w:rPr>
-          <w:spacing w:val="-2"/>
-        </w:rPr>
-        <w:t xml:space="preserve"> </w:t>
-      </w:r>
-      <w:r>
+          <w:rFonts w:ascii="Plus Jakarta Sans" w:hAnsi="Plus Jakarta Sans"/>
+          <w:spacing w:val="-2"/>
+        </w:rPr>
+        <w:t xml:space="preserve"> </w:t>
+      </w:r>
+      <w:r>
+        <w:rPr>
+          <w:rFonts w:ascii="Plus Jakarta Sans" w:hAnsi="Plus Jakarta Sans"/>
+        </w:rPr>
         <w:t>siendo</w:t>
       </w:r>
       <w:r>
         <w:rPr>
+          <w:rFonts w:ascii="Plus Jakarta Sans" w:hAnsi="Plus Jakarta Sans"/>
           <w:spacing w:val="-3"/>
         </w:rPr>
         <w:t xml:space="preserve"> </w:t>
       </w:r>
       <w:r>
+        <w:rPr>
+          <w:rFonts w:ascii="Plus Jakarta Sans" w:hAnsi="Plus Jakarta Sans"/>
+        </w:rPr>
         <w:t>más</w:t>
       </w:r>
       <w:r>
         <w:rPr>
-          <w:spacing w:val="-2"/>
-        </w:rPr>
-        <w:t xml:space="preserve"> </w:t>
-      </w:r>
-      <w:r>
+          <w:rFonts w:ascii="Plus Jakarta Sans" w:hAnsi="Plus Jakarta Sans"/>
+          <w:spacing w:val="-2"/>
+        </w:rPr>
+        <w:t xml:space="preserve"> </w:t>
+      </w:r>
+      <w:r>
+        <w:rPr>
+          <w:rFonts w:ascii="Plus Jakarta Sans" w:hAnsi="Plus Jakarta Sans"/>
+        </w:rPr>
         <w:t>el</w:t>
       </w:r>
       <w:r>
         <w:rPr>
-          <w:spacing w:val="-2"/>
-        </w:rPr>
-        <w:t xml:space="preserve"> </w:t>
-      </w:r>
-      <w:r>
+          <w:rFonts w:ascii="Plus Jakarta Sans" w:hAnsi="Plus Jakarta Sans"/>
+          <w:spacing w:val="-2"/>
+        </w:rPr>
+        <w:t xml:space="preserve"> </w:t>
+      </w:r>
+      <w:r>
+        <w:rPr>
+          <w:rFonts w:ascii="Plus Jakarta Sans" w:hAnsi="Plus Jakarta Sans"/>
+        </w:rPr>
         <w:t>objeto</w:t>
       </w:r>
       <w:r>
         <w:rPr>
+          <w:rFonts w:ascii="Plus Jakarta Sans" w:hAnsi="Plus Jakarta Sans"/>
           <w:spacing w:val="-4"/>
         </w:rPr>
         <w:t xml:space="preserve"> </w:t>
       </w:r>
       <w:r>
+        <w:rPr>
+          <w:rFonts w:ascii="Plus Jakarta Sans" w:hAnsi="Plus Jakarta Sans"/>
+        </w:rPr>
         <w:t>de</w:t>
       </w:r>
       <w:r>
         <w:rPr>
-          <w:spacing w:val="-2"/>
-        </w:rPr>
-        <w:t xml:space="preserve"> </w:t>
-      </w:r>
-      <w:r>
+          <w:rFonts w:ascii="Plus Jakarta Sans" w:hAnsi="Plus Jakarta Sans"/>
+          <w:spacing w:val="-2"/>
+        </w:rPr>
+        <w:t xml:space="preserve"> </w:t>
+      </w:r>
+      <w:r>
+        <w:rPr>
+          <w:rFonts w:ascii="Plus Jakarta Sans" w:hAnsi="Plus Jakarta Sans"/>
+        </w:rPr>
         <w:t>la</w:t>
       </w:r>
       <w:r>
         <w:rPr>
+          <w:rFonts w:ascii="Plus Jakarta Sans" w:hAnsi="Plus Jakarta Sans"/>
           <w:spacing w:val="-3"/>
         </w:rPr>
         <w:t xml:space="preserve"> </w:t>
       </w:r>
       <w:r>
+        <w:rPr>
+          <w:rFonts w:ascii="Plus Jakarta Sans" w:hAnsi="Plus Jakarta Sans"/>
+        </w:rPr>
         <w:t>presente</w:t>
       </w:r>
       <w:r>
         <w:rPr>
+          <w:rFonts w:ascii="Plus Jakarta Sans" w:hAnsi="Plus Jakarta Sans"/>
           <w:spacing w:val="-4"/>
         </w:rPr>
         <w:t xml:space="preserve"> </w:t>
       </w:r>
       <w:r>
+        <w:rPr>
+          <w:rFonts w:ascii="Plus Jakarta Sans" w:hAnsi="Plus Jakarta Sans"/>
+        </w:rPr>
         <w:t>diligencia</w:t>
       </w:r>
       <w:r>
         <w:rPr>
+          <w:rFonts w:ascii="Plus Jakarta Sans" w:hAnsi="Plus Jakarta Sans"/>
           <w:spacing w:val="-1"/>
         </w:rPr>
         <w:t xml:space="preserve"> </w:t>
       </w:r>
       <w:r>
+        <w:rPr>
+          <w:rFonts w:ascii="Plus Jakarta Sans" w:hAnsi="Plus Jakarta Sans"/>
+        </w:rPr>
         <w:t>a</w:t>
       </w:r>
       <w:r>
         <w:rPr>
-          <w:spacing w:val="-2"/>
-        </w:rPr>
-        <w:t xml:space="preserve"> </w:t>
-      </w:r>
-      <w:r>
+          <w:rFonts w:ascii="Plus Jakarta Sans" w:hAnsi="Plus Jakarta Sans"/>
+          <w:spacing w:val="-2"/>
+        </w:rPr>
+        <w:t xml:space="preserve"> </w:t>
+      </w:r>
+      <w:r>
+        <w:rPr>
+          <w:rFonts w:ascii="Plus Jakarta Sans" w:hAnsi="Plus Jakarta Sans"/>
+        </w:rPr>
         <w:t>descargos,</w:t>
       </w:r>
       <w:r>
         <w:rPr>
+          <w:rFonts w:ascii="Plus Jakarta Sans" w:hAnsi="Plus Jakarta Sans"/>
           <w:spacing w:val="-1"/>
         </w:rPr>
         <w:t xml:space="preserve"> </w:t>
       </w:r>
       <w:r>
+        <w:rPr>
+          <w:rFonts w:ascii="Plus Jakarta Sans" w:hAnsi="Plus Jakarta Sans"/>
+        </w:rPr>
         <w:t>se</w:t>
       </w:r>
       <w:r>
         <w:rPr>
+          <w:rFonts w:ascii="Plus Jakarta Sans" w:hAnsi="Plus Jakarta Sans"/>
           <w:spacing w:val="-4"/>
         </w:rPr>
         <w:t xml:space="preserve"> </w:t>
       </w:r>
       <w:r>
+        <w:rPr>
+          <w:rFonts w:ascii="Plus Jakarta Sans" w:hAnsi="Plus Jakarta Sans"/>
+        </w:rPr>
         <w:t>da</w:t>
       </w:r>
       <w:r>
         <w:rPr>
-          <w:spacing w:val="-2"/>
-        </w:rPr>
-        <w:t xml:space="preserve"> </w:t>
-      </w:r>
-      <w:r>
+          <w:rFonts w:ascii="Plus Jakarta Sans" w:hAnsi="Plus Jakarta Sans"/>
+          <w:spacing w:val="-2"/>
+        </w:rPr>
+        <w:t xml:space="preserve"> </w:t>
+      </w:r>
+      <w:r>
+        <w:rPr>
+          <w:rFonts w:ascii="Plus Jakarta Sans" w:hAnsi="Plus Jakarta Sans"/>
+        </w:rPr>
         <w:t>por terminada</w:t>
       </w:r>
       <w:r>
         <w:rPr>
-          <w:spacing w:val="-2"/>
-        </w:rPr>
-        <w:t xml:space="preserve"> </w:t>
-      </w:r>
-      <w:r>
+          <w:rFonts w:ascii="Plus Jakarta Sans" w:hAnsi="Plus Jakarta Sans"/>
+          <w:spacing w:val="-2"/>
+        </w:rPr>
+        <w:t xml:space="preserve"> </w:t>
+      </w:r>
+      <w:r>
+        <w:rPr>
+          <w:rFonts w:ascii="Plus Jakarta Sans" w:hAnsi="Plus Jakarta Sans"/>
+        </w:rPr>
         <w:t>a</w:t>
       </w:r>
       <w:r>
         <w:rPr>
+          <w:rFonts w:ascii="Plus Jakarta Sans" w:hAnsi="Plus Jakarta Sans"/>
           <w:spacing w:val="-1"/>
         </w:rPr>
         <w:t xml:space="preserve"> </w:t>
       </w:r>
       <w:r>
+        <w:rPr>
+          <w:rFonts w:ascii="Plus Jakarta Sans" w:hAnsi="Plus Jakarta Sans"/>
+        </w:rPr>
         <w:t xml:space="preserve">las </w:t>
       </w:r>
-      <w:proofErr w:type="spellStart"/>
-      <w:r>
-        <w:rPr>
+      <w:r>
+        <w:rPr>
+          <w:rFonts w:ascii="Plus Jakarta Sans" w:hAnsi="Plus Jakarta Sans"/>
           <w:b/>
         </w:rPr>
         <w:t>xxxxx</w:t>
       </w:r>
-      <w:proofErr w:type="spellEnd"/>
-      <w:r>
-        <w:rPr>
+      <w:r>
+        <w:rPr>
+          <w:rFonts w:ascii="Plus Jakarta Sans" w:hAnsi="Plus Jakarta Sans"/>
           <w:b/>
         </w:rPr>
         <w:t xml:space="preserve">. </w:t>
       </w:r>
       <w:r>
+        <w:rPr>
+          <w:rFonts w:ascii="Plus Jakarta Sans" w:hAnsi="Plus Jakarta Sans"/>
+        </w:rPr>
         <w:t>y</w:t>
       </w:r>
       <w:r>
         <w:rPr>
-          <w:spacing w:val="-2"/>
-        </w:rPr>
-        <w:t xml:space="preserve"> </w:t>
-      </w:r>
-      <w:r>
+          <w:rFonts w:ascii="Plus Jakarta Sans" w:hAnsi="Plus Jakarta Sans"/>
+          <w:spacing w:val="-2"/>
+        </w:rPr>
+        <w:t xml:space="preserve"> </w:t>
+      </w:r>
+      <w:r>
+        <w:rPr>
+          <w:rFonts w:ascii="Plus Jakarta Sans" w:hAnsi="Plus Jakarta Sans"/>
+        </w:rPr>
         <w:t>se</w:t>
       </w:r>
       <w:r>
         <w:rPr>
+          <w:rFonts w:ascii="Plus Jakarta Sans" w:hAnsi="Plus Jakarta Sans"/>
           <w:spacing w:val="-4"/>
         </w:rPr>
         <w:t xml:space="preserve"> </w:t>
       </w:r>
       <w:r>
+        <w:rPr>
+          <w:rFonts w:ascii="Plus Jakarta Sans" w:hAnsi="Plus Jakarta Sans"/>
+        </w:rPr>
         <w:t>firma</w:t>
       </w:r>
       <w:r>
         <w:rPr>
-          <w:spacing w:val="-2"/>
-        </w:rPr>
-        <w:t xml:space="preserve"> </w:t>
-      </w:r>
-      <w:r>
+          <w:rFonts w:ascii="Plus Jakarta Sans" w:hAnsi="Plus Jakarta Sans"/>
+          <w:spacing w:val="-2"/>
+        </w:rPr>
+        <w:t xml:space="preserve"> </w:t>
+      </w:r>
+      <w:r>
+        <w:rPr>
+          <w:rFonts w:ascii="Plus Jakarta Sans" w:hAnsi="Plus Jakarta Sans"/>
+        </w:rPr>
         <w:t>por</w:t>
       </w:r>
       <w:r>
         <w:rPr>
-          <w:spacing w:val="-2"/>
-        </w:rPr>
-        <w:t xml:space="preserve"> </w:t>
-      </w:r>
-      <w:r>
+          <w:rFonts w:ascii="Plus Jakarta Sans" w:hAnsi="Plus Jakarta Sans"/>
+          <w:spacing w:val="-2"/>
+        </w:rPr>
+        <w:t xml:space="preserve"> </w:t>
+      </w:r>
+      <w:r>
+        <w:rPr>
+          <w:rFonts w:ascii="Plus Jakarta Sans" w:hAnsi="Plus Jakarta Sans"/>
+        </w:rPr>
         <w:t>quienes</w:t>
       </w:r>
       <w:r>
         <w:rPr>
+          <w:rFonts w:ascii="Plus Jakarta Sans" w:hAnsi="Plus Jakarta Sans"/>
           <w:spacing w:val="-1"/>
         </w:rPr>
         <w:t xml:space="preserve"> </w:t>
       </w:r>
       <w:r>
+        <w:rPr>
+          <w:rFonts w:ascii="Plus Jakarta Sans" w:hAnsi="Plus Jakarta Sans"/>
+        </w:rPr>
         <w:t>en</w:t>
       </w:r>
       <w:r>
         <w:rPr>
-          <w:spacing w:val="-2"/>
-        </w:rPr>
-        <w:t xml:space="preserve"> </w:t>
-      </w:r>
-      <w:r>
+          <w:rFonts w:ascii="Plus Jakarta Sans" w:hAnsi="Plus Jakarta Sans"/>
+          <w:spacing w:val="-2"/>
+        </w:rPr>
+        <w:t xml:space="preserve"> </w:t>
+      </w:r>
+      <w:r>
+        <w:rPr>
+          <w:rFonts w:ascii="Plus Jakarta Sans" w:hAnsi="Plus Jakarta Sans"/>
+        </w:rPr>
         <w:t>ella</w:t>
       </w:r>
       <w:r>
         <w:rPr>
+          <w:rFonts w:ascii="Plus Jakarta Sans" w:hAnsi="Plus Jakarta Sans"/>
           <w:spacing w:val="40"/>
         </w:rPr>
         <w:t xml:space="preserve"> </w:t>
       </w:r>
       <w:r>
         <w:rPr>
+          <w:rFonts w:ascii="Plus Jakarta Sans" w:hAnsi="Plus Jakarta Sans"/>
           <w:spacing w:val="-2"/>
         </w:rPr>
         <w:t>intervinieron.</w:t>
@@ -1638,7 +2036,13 @@
           <w:sz w:val="16"/>
         </w:rPr>
         <w:tab/>
-        <w:t>CC</w:t>
+      </w:r>
+      <w:r>
+        <w:rPr>
+          <w:b/>
+          <w:sz w:val="16"/>
+        </w:rPr>
+        <w:t>{{cedula}}</w:t>
       </w:r>
       <w:r>
         <w:rPr>

</xml_diff>

<commit_message>
Mejora en la organizacion de preguntas
</commit_message>
<xml_diff>
--- a/plantillas_acta2.docx
+++ b/plantillas_acta2.docx
@@ -76,70 +76,89 @@
       <w:pPr>
         <w:spacing w:line="273" w:lineRule="auto"/>
         <w:ind w:left="567" w:right="979"/>
-        <w:jc w:val="center"/>
-        <w:rPr>
-          <w:rFonts w:ascii="Plus Jakarta Sans" w:hAnsi="Plus Jakarta Sans"/>
-          <w:sz w:val="16"/>
-        </w:rPr>
-      </w:pPr>
-      <w:r>
-        <w:rPr>
-          <w:rFonts w:ascii="Plus Jakarta Sans" w:hAnsi="Plus Jakarta Sans"/>
-          <w:sz w:val="16"/>
-        </w:rPr>
-        <w:t xml:space="preserve">En Bogotá D.C., a las </w:t>
-      </w:r>
-      <w:r>
-        <w:rPr>
-          <w:rFonts w:ascii="Plus Jakarta Sans" w:hAnsi="Plus Jakarta Sans"/>
-          <w:b/>
-          <w:sz w:val="16"/>
-        </w:rPr>
-        <w:t>xxx</w:t>
-      </w:r>
-      <w:r>
-        <w:rPr>
-          <w:rFonts w:ascii="Plus Jakarta Sans" w:hAnsi="Plus Jakarta Sans"/>
-          <w:b/>
-          <w:sz w:val="16"/>
-        </w:rPr>
-        <w:t xml:space="preserve"> </w:t>
-      </w:r>
-      <w:r>
-        <w:rPr>
-          <w:rFonts w:ascii="Plus Jakarta Sans" w:hAnsi="Plus Jakarta Sans"/>
-          <w:sz w:val="16"/>
-        </w:rPr>
-        <w:t xml:space="preserve">del día </w:t>
-      </w:r>
-      <w:r>
-        <w:rPr>
-          <w:rFonts w:ascii="Plus Jakarta Sans" w:hAnsi="Plus Jakarta Sans"/>
-          <w:b/>
-          <w:sz w:val="16"/>
-        </w:rPr>
-        <w:t xml:space="preserve">xxxx </w:t>
-      </w:r>
-      <w:r>
-        <w:rPr>
-          <w:rFonts w:ascii="Plus Jakarta Sans" w:hAnsi="Plus Jakarta Sans"/>
+        <w:rPr>
+          <w:rFonts w:ascii="Plus Jakarta Sans" w:hAnsi="Plus Jakarta Sans"/>
+          <w:sz w:val="18"/>
+          <w:szCs w:val="18"/>
+        </w:rPr>
+      </w:pPr>
+      <w:r>
+        <w:rPr>
+          <w:rFonts w:ascii="Plus Jakarta Sans" w:hAnsi="Plus Jakarta Sans"/>
+          <w:sz w:val="18"/>
+          <w:szCs w:val="18"/>
+        </w:rPr>
+        <w:t xml:space="preserve">En Bogotá D.C., </w:t>
+      </w:r>
+      <w:r>
+        <w:rPr>
+          <w:rFonts w:ascii="Plus Jakarta Sans" w:hAnsi="Plus Jakarta Sans"/>
+          <w:sz w:val="18"/>
+          <w:szCs w:val="18"/>
+        </w:rPr>
+        <w:t>el</w:t>
+      </w:r>
+      <w:r>
+        <w:rPr>
+          <w:rFonts w:ascii="Plus Jakarta Sans" w:hAnsi="Plus Jakarta Sans"/>
+          <w:sz w:val="18"/>
+          <w:szCs w:val="18"/>
+        </w:rPr>
+        <w:t xml:space="preserve"> día</w:t>
+      </w:r>
+      <w:r>
+        <w:rPr>
+          <w:rFonts w:ascii="Plus Jakarta Sans" w:hAnsi="Plus Jakarta Sans"/>
+          <w:b/>
           <w:bCs/>
-          <w:sz w:val="16"/>
-        </w:rPr>
-        <w:t>en</w:t>
-      </w:r>
-      <w:r>
-        <w:rPr>
-          <w:rFonts w:ascii="Plus Jakarta Sans" w:hAnsi="Plus Jakarta Sans"/>
-          <w:b/>
-          <w:sz w:val="16"/>
-        </w:rPr>
-        <w:t xml:space="preserve"> </w:t>
-      </w:r>
-      <w:r>
-        <w:rPr>
-          <w:rFonts w:ascii="Plus Jakarta Sans" w:hAnsi="Plus Jakarta Sans"/>
-          <w:sz w:val="16"/>
+          <w:sz w:val="18"/>
+          <w:szCs w:val="18"/>
+        </w:rPr>
+        <w:t>{{</w:t>
+      </w:r>
+      <w:proofErr w:type="spellStart"/>
+      <w:r>
+        <w:rPr>
+          <w:rFonts w:ascii="Plus Jakarta Sans" w:hAnsi="Plus Jakarta Sans"/>
+          <w:b/>
+          <w:bCs/>
+          <w:sz w:val="18"/>
+          <w:szCs w:val="18"/>
+        </w:rPr>
+        <w:t>fecha_citacion</w:t>
+      </w:r>
+      <w:proofErr w:type="spellEnd"/>
+      <w:r>
+        <w:rPr>
+          <w:rFonts w:ascii="Plus Jakarta Sans" w:hAnsi="Plus Jakarta Sans"/>
+          <w:b/>
+          <w:bCs/>
+          <w:sz w:val="18"/>
+          <w:szCs w:val="18"/>
+        </w:rPr>
+        <w:t>}}</w:t>
+      </w:r>
+      <w:r>
+        <w:rPr>
+          <w:rFonts w:ascii="Plus Jakarta Sans" w:hAnsi="Plus Jakarta Sans"/>
+          <w:sz w:val="18"/>
+          <w:szCs w:val="18"/>
+        </w:rPr>
+        <w:t xml:space="preserve"> </w:t>
+      </w:r>
+      <w:r>
+        <w:rPr>
+          <w:rFonts w:ascii="Plus Jakarta Sans" w:hAnsi="Plus Jakarta Sans"/>
+          <w:sz w:val="18"/>
+          <w:szCs w:val="18"/>
+        </w:rPr>
+        <w:t xml:space="preserve">en </w:t>
+      </w:r>
+      <w:r>
+        <w:rPr>
+          <w:rFonts w:ascii="Plus Jakarta Sans" w:hAnsi="Plus Jakarta Sans"/>
+          <w:sz w:val="18"/>
+          <w:szCs w:val="18"/>
         </w:rPr>
         <w:t>las oficinas de Recursos Humanos de AGP de Colombia S.A, se</w:t>
       </w:r>
@@ -147,14 +166,16 @@
         <w:rPr>
           <w:rFonts w:ascii="Plus Jakarta Sans" w:hAnsi="Plus Jakarta Sans"/>
           <w:spacing w:val="40"/>
-          <w:sz w:val="16"/>
-        </w:rPr>
-        <w:t xml:space="preserve"> </w:t>
-      </w:r>
-      <w:r>
-        <w:rPr>
-          <w:rFonts w:ascii="Plus Jakarta Sans" w:hAnsi="Plus Jakarta Sans"/>
-          <w:sz w:val="16"/>
+          <w:sz w:val="18"/>
+          <w:szCs w:val="18"/>
+        </w:rPr>
+        <w:t xml:space="preserve"> </w:t>
+      </w:r>
+      <w:r>
+        <w:rPr>
+          <w:rFonts w:ascii="Plus Jakarta Sans" w:hAnsi="Plus Jakarta Sans"/>
+          <w:sz w:val="18"/>
+          <w:szCs w:val="18"/>
         </w:rPr>
         <w:t xml:space="preserve">reunieron: </w:t>
       </w:r>
@@ -163,7 +184,8 @@
           <w:rFonts w:ascii="Plus Jakarta Sans" w:hAnsi="Plus Jakarta Sans"/>
           <w:b/>
           <w:i/>
-          <w:sz w:val="16"/>
+          <w:sz w:val="18"/>
+          <w:szCs w:val="18"/>
         </w:rPr>
         <w:t>CÁRDENAS</w:t>
       </w:r>
@@ -173,7 +195,8 @@
           <w:b/>
           <w:i/>
           <w:spacing w:val="-1"/>
-          <w:sz w:val="16"/>
+          <w:sz w:val="18"/>
+          <w:szCs w:val="18"/>
         </w:rPr>
         <w:t xml:space="preserve"> </w:t>
       </w:r>
@@ -182,7 +205,8 @@
           <w:rFonts w:ascii="Plus Jakarta Sans" w:hAnsi="Plus Jakarta Sans"/>
           <w:b/>
           <w:i/>
-          <w:sz w:val="16"/>
+          <w:sz w:val="18"/>
+          <w:szCs w:val="18"/>
         </w:rPr>
         <w:t>MORENO</w:t>
       </w:r>
@@ -192,7 +216,8 @@
           <w:b/>
           <w:i/>
           <w:spacing w:val="-2"/>
-          <w:sz w:val="16"/>
+          <w:sz w:val="18"/>
+          <w:szCs w:val="18"/>
         </w:rPr>
         <w:t xml:space="preserve"> </w:t>
       </w:r>
@@ -201,14 +226,16 @@
           <w:rFonts w:ascii="Plus Jakarta Sans" w:hAnsi="Plus Jakarta Sans"/>
           <w:b/>
           <w:i/>
-          <w:sz w:val="16"/>
+          <w:sz w:val="18"/>
+          <w:szCs w:val="18"/>
         </w:rPr>
         <w:t xml:space="preserve">MARÍA ALEJANDRA </w:t>
       </w:r>
       <w:r>
         <w:rPr>
           <w:rFonts w:ascii="Plus Jakarta Sans" w:hAnsi="Plus Jakarta Sans"/>
-          <w:sz w:val="16"/>
+          <w:sz w:val="18"/>
+          <w:szCs w:val="18"/>
         </w:rPr>
         <w:t>como</w:t>
       </w:r>
@@ -216,14 +243,16 @@
         <w:rPr>
           <w:rFonts w:ascii="Plus Jakarta Sans" w:hAnsi="Plus Jakarta Sans"/>
           <w:spacing w:val="-1"/>
-          <w:sz w:val="16"/>
-        </w:rPr>
-        <w:t xml:space="preserve"> </w:t>
-      </w:r>
-      <w:r>
-        <w:rPr>
-          <w:rFonts w:ascii="Plus Jakarta Sans" w:hAnsi="Plus Jakarta Sans"/>
-          <w:sz w:val="16"/>
+          <w:sz w:val="18"/>
+          <w:szCs w:val="18"/>
+        </w:rPr>
+        <w:t xml:space="preserve"> </w:t>
+      </w:r>
+      <w:r>
+        <w:rPr>
+          <w:rFonts w:ascii="Plus Jakarta Sans" w:hAnsi="Plus Jakarta Sans"/>
+          <w:sz w:val="18"/>
+          <w:szCs w:val="18"/>
         </w:rPr>
         <w:t>representante de</w:t>
       </w:r>
@@ -231,14 +260,16 @@
         <w:rPr>
           <w:rFonts w:ascii="Plus Jakarta Sans" w:hAnsi="Plus Jakarta Sans"/>
           <w:spacing w:val="-1"/>
-          <w:sz w:val="16"/>
-        </w:rPr>
-        <w:t xml:space="preserve"> </w:t>
-      </w:r>
-      <w:r>
-        <w:rPr>
-          <w:rFonts w:ascii="Plus Jakarta Sans" w:hAnsi="Plus Jakarta Sans"/>
-          <w:sz w:val="16"/>
+          <w:sz w:val="18"/>
+          <w:szCs w:val="18"/>
+        </w:rPr>
+        <w:t xml:space="preserve"> </w:t>
+      </w:r>
+      <w:r>
+        <w:rPr>
+          <w:rFonts w:ascii="Plus Jakarta Sans" w:hAnsi="Plus Jakarta Sans"/>
+          <w:sz w:val="18"/>
+          <w:szCs w:val="18"/>
         </w:rPr>
         <w:t xml:space="preserve">la empresa, y </w:t>
       </w:r>
@@ -246,8 +277,8 @@
       <w:r>
         <w:rPr>
           <w:rFonts w:ascii="Plus Jakarta Sans" w:hAnsi="Plus Jakarta Sans"/>
-          <w:sz w:val="16"/>
-          <w:szCs w:val="16"/>
+          <w:sz w:val="18"/>
+          <w:szCs w:val="18"/>
         </w:rPr>
         <w:t>{{</w:t>
       </w:r>
@@ -256,16 +287,16 @@
           <w:rFonts w:ascii="Plus Jakarta Sans" w:hAnsi="Plus Jakarta Sans"/>
           <w:b/>
           <w:bCs/>
-          <w:sz w:val="16"/>
-          <w:szCs w:val="16"/>
+          <w:sz w:val="18"/>
+          <w:szCs w:val="18"/>
         </w:rPr>
         <w:t>nombre</w:t>
       </w:r>
       <w:r>
         <w:rPr>
           <w:rFonts w:ascii="Plus Jakarta Sans" w:hAnsi="Plus Jakarta Sans"/>
-          <w:sz w:val="16"/>
-          <w:szCs w:val="16"/>
+          <w:sz w:val="18"/>
+          <w:szCs w:val="18"/>
         </w:rPr>
         <w:t>}}</w:t>
       </w:r>
@@ -273,15 +304,16 @@
       <w:r>
         <w:rPr>
           <w:rFonts w:ascii="Plus Jakarta Sans" w:hAnsi="Plus Jakarta Sans"/>
-          <w:sz w:val="16"/>
-          <w:szCs w:val="16"/>
-        </w:rPr>
-        <w:t xml:space="preserve"> </w:t>
-      </w:r>
-      <w:r>
-        <w:rPr>
-          <w:rFonts w:ascii="Plus Jakarta Sans" w:hAnsi="Plus Jakarta Sans"/>
-          <w:sz w:val="16"/>
+          <w:sz w:val="18"/>
+          <w:szCs w:val="18"/>
+        </w:rPr>
+        <w:t xml:space="preserve"> </w:t>
+      </w:r>
+      <w:r>
+        <w:rPr>
+          <w:rFonts w:ascii="Plus Jakarta Sans" w:hAnsi="Plus Jakarta Sans"/>
+          <w:sz w:val="18"/>
+          <w:szCs w:val="18"/>
         </w:rPr>
         <w:t>en adelante el</w:t>
       </w:r>
@@ -289,15 +321,17 @@
         <w:rPr>
           <w:rFonts w:ascii="Plus Jakarta Sans" w:hAnsi="Plus Jakarta Sans"/>
           <w:spacing w:val="40"/>
-          <w:sz w:val="16"/>
-        </w:rPr>
-        <w:t xml:space="preserve"> </w:t>
-      </w:r>
-      <w:r>
-        <w:rPr>
-          <w:rFonts w:ascii="Plus Jakarta Sans" w:hAnsi="Plus Jakarta Sans"/>
-          <w:spacing w:val="-2"/>
-          <w:sz w:val="16"/>
+          <w:sz w:val="18"/>
+          <w:szCs w:val="18"/>
+        </w:rPr>
+        <w:t xml:space="preserve"> </w:t>
+      </w:r>
+      <w:r>
+        <w:rPr>
+          <w:rFonts w:ascii="Plus Jakarta Sans" w:hAnsi="Plus Jakarta Sans"/>
+          <w:spacing w:val="-2"/>
+          <w:sz w:val="18"/>
+          <w:szCs w:val="18"/>
         </w:rPr>
         <w:t>“Trabajador”.</w:t>
       </w:r>
@@ -309,6 +343,8 @@
         <w:ind w:left="567"/>
         <w:rPr>
           <w:rFonts w:ascii="Plus Jakarta Sans" w:hAnsi="Plus Jakarta Sans"/>
+          <w:sz w:val="18"/>
+          <w:szCs w:val="18"/>
         </w:rPr>
       </w:pPr>
     </w:p>
@@ -318,11 +354,15 @@
         <w:ind w:left="567"/>
         <w:rPr>
           <w:rFonts w:ascii="Plus Jakarta Sans" w:hAnsi="Plus Jakarta Sans"/>
-        </w:rPr>
-      </w:pPr>
-      <w:r>
-        <w:rPr>
-          <w:rFonts w:ascii="Plus Jakarta Sans" w:hAnsi="Plus Jakarta Sans"/>
+          <w:sz w:val="18"/>
+          <w:szCs w:val="18"/>
+        </w:rPr>
+      </w:pPr>
+      <w:r>
+        <w:rPr>
+          <w:rFonts w:ascii="Plus Jakarta Sans" w:hAnsi="Plus Jakarta Sans"/>
+          <w:sz w:val="18"/>
+          <w:szCs w:val="18"/>
         </w:rPr>
         <w:t>El</w:t>
       </w:r>
@@ -330,12 +370,16 @@
         <w:rPr>
           <w:rFonts w:ascii="Plus Jakarta Sans" w:hAnsi="Plus Jakarta Sans"/>
           <w:spacing w:val="-5"/>
-        </w:rPr>
-        <w:t xml:space="preserve"> </w:t>
-      </w:r>
-      <w:r>
-        <w:rPr>
-          <w:rFonts w:ascii="Plus Jakarta Sans" w:hAnsi="Plus Jakarta Sans"/>
+          <w:sz w:val="18"/>
+          <w:szCs w:val="18"/>
+        </w:rPr>
+        <w:t xml:space="preserve"> </w:t>
+      </w:r>
+      <w:r>
+        <w:rPr>
+          <w:rFonts w:ascii="Plus Jakarta Sans" w:hAnsi="Plus Jakarta Sans"/>
+          <w:sz w:val="18"/>
+          <w:szCs w:val="18"/>
         </w:rPr>
         <w:t>objeto</w:t>
       </w:r>
@@ -343,12 +387,16 @@
         <w:rPr>
           <w:rFonts w:ascii="Plus Jakarta Sans" w:hAnsi="Plus Jakarta Sans"/>
           <w:spacing w:val="-2"/>
-        </w:rPr>
-        <w:t xml:space="preserve"> </w:t>
-      </w:r>
-      <w:r>
-        <w:rPr>
-          <w:rFonts w:ascii="Plus Jakarta Sans" w:hAnsi="Plus Jakarta Sans"/>
+          <w:sz w:val="18"/>
+          <w:szCs w:val="18"/>
+        </w:rPr>
+        <w:t xml:space="preserve"> </w:t>
+      </w:r>
+      <w:r>
+        <w:rPr>
+          <w:rFonts w:ascii="Plus Jakarta Sans" w:hAnsi="Plus Jakarta Sans"/>
+          <w:sz w:val="18"/>
+          <w:szCs w:val="18"/>
         </w:rPr>
         <w:t>de</w:t>
       </w:r>
@@ -356,12 +404,16 @@
         <w:rPr>
           <w:rFonts w:ascii="Plus Jakarta Sans" w:hAnsi="Plus Jakarta Sans"/>
           <w:spacing w:val="-4"/>
-        </w:rPr>
-        <w:t xml:space="preserve"> </w:t>
-      </w:r>
-      <w:r>
-        <w:rPr>
-          <w:rFonts w:ascii="Plus Jakarta Sans" w:hAnsi="Plus Jakarta Sans"/>
+          <w:sz w:val="18"/>
+          <w:szCs w:val="18"/>
+        </w:rPr>
+        <w:t xml:space="preserve"> </w:t>
+      </w:r>
+      <w:r>
+        <w:rPr>
+          <w:rFonts w:ascii="Plus Jakarta Sans" w:hAnsi="Plus Jakarta Sans"/>
+          <w:sz w:val="18"/>
+          <w:szCs w:val="18"/>
         </w:rPr>
         <w:t>la</w:t>
       </w:r>
@@ -369,12 +421,16 @@
         <w:rPr>
           <w:rFonts w:ascii="Plus Jakarta Sans" w:hAnsi="Plus Jakarta Sans"/>
           <w:spacing w:val="-3"/>
-        </w:rPr>
-        <w:t xml:space="preserve"> </w:t>
-      </w:r>
-      <w:r>
-        <w:rPr>
-          <w:rFonts w:ascii="Plus Jakarta Sans" w:hAnsi="Plus Jakarta Sans"/>
+          <w:sz w:val="18"/>
+          <w:szCs w:val="18"/>
+        </w:rPr>
+        <w:t xml:space="preserve"> </w:t>
+      </w:r>
+      <w:r>
+        <w:rPr>
+          <w:rFonts w:ascii="Plus Jakarta Sans" w:hAnsi="Plus Jakarta Sans"/>
+          <w:sz w:val="18"/>
+          <w:szCs w:val="18"/>
         </w:rPr>
         <w:t>presente</w:t>
       </w:r>
@@ -382,12 +438,16 @@
         <w:rPr>
           <w:rFonts w:ascii="Plus Jakarta Sans" w:hAnsi="Plus Jakarta Sans"/>
           <w:spacing w:val="-5"/>
-        </w:rPr>
-        <w:t xml:space="preserve"> </w:t>
-      </w:r>
-      <w:r>
-        <w:rPr>
-          <w:rFonts w:ascii="Plus Jakarta Sans" w:hAnsi="Plus Jakarta Sans"/>
+          <w:sz w:val="18"/>
+          <w:szCs w:val="18"/>
+        </w:rPr>
+        <w:t xml:space="preserve"> </w:t>
+      </w:r>
+      <w:r>
+        <w:rPr>
+          <w:rFonts w:ascii="Plus Jakarta Sans" w:hAnsi="Plus Jakarta Sans"/>
+          <w:sz w:val="18"/>
+          <w:szCs w:val="18"/>
         </w:rPr>
         <w:t>es</w:t>
       </w:r>
@@ -395,12 +455,16 @@
         <w:rPr>
           <w:rFonts w:ascii="Plus Jakarta Sans" w:hAnsi="Plus Jakarta Sans"/>
           <w:spacing w:val="-2"/>
-        </w:rPr>
-        <w:t xml:space="preserve"> </w:t>
-      </w:r>
-      <w:r>
-        <w:rPr>
-          <w:rFonts w:ascii="Plus Jakarta Sans" w:hAnsi="Plus Jakarta Sans"/>
+          <w:sz w:val="18"/>
+          <w:szCs w:val="18"/>
+        </w:rPr>
+        <w:t xml:space="preserve"> </w:t>
+      </w:r>
+      <w:r>
+        <w:rPr>
+          <w:rFonts w:ascii="Plus Jakarta Sans" w:hAnsi="Plus Jakarta Sans"/>
+          <w:sz w:val="18"/>
+          <w:szCs w:val="18"/>
         </w:rPr>
         <w:t>escuchar</w:t>
       </w:r>
@@ -408,12 +472,16 @@
         <w:rPr>
           <w:rFonts w:ascii="Plus Jakarta Sans" w:hAnsi="Plus Jakarta Sans"/>
           <w:spacing w:val="-3"/>
-        </w:rPr>
-        <w:t xml:space="preserve"> </w:t>
-      </w:r>
-      <w:r>
-        <w:rPr>
-          <w:rFonts w:ascii="Plus Jakarta Sans" w:hAnsi="Plus Jakarta Sans"/>
+          <w:sz w:val="18"/>
+          <w:szCs w:val="18"/>
+        </w:rPr>
+        <w:t xml:space="preserve"> </w:t>
+      </w:r>
+      <w:r>
+        <w:rPr>
+          <w:rFonts w:ascii="Plus Jakarta Sans" w:hAnsi="Plus Jakarta Sans"/>
+          <w:sz w:val="18"/>
+          <w:szCs w:val="18"/>
         </w:rPr>
         <w:t>en</w:t>
       </w:r>
@@ -421,12 +489,16 @@
         <w:rPr>
           <w:rFonts w:ascii="Plus Jakarta Sans" w:hAnsi="Plus Jakarta Sans"/>
           <w:spacing w:val="-3"/>
-        </w:rPr>
-        <w:t xml:space="preserve"> </w:t>
-      </w:r>
-      <w:r>
-        <w:rPr>
-          <w:rFonts w:ascii="Plus Jakarta Sans" w:hAnsi="Plus Jakarta Sans"/>
+          <w:sz w:val="18"/>
+          <w:szCs w:val="18"/>
+        </w:rPr>
+        <w:t xml:space="preserve"> </w:t>
+      </w:r>
+      <w:r>
+        <w:rPr>
+          <w:rFonts w:ascii="Plus Jakarta Sans" w:hAnsi="Plus Jakarta Sans"/>
+          <w:sz w:val="18"/>
+          <w:szCs w:val="18"/>
         </w:rPr>
         <w:t>descargos</w:t>
       </w:r>
@@ -434,12 +506,16 @@
         <w:rPr>
           <w:rFonts w:ascii="Plus Jakarta Sans" w:hAnsi="Plus Jakarta Sans"/>
           <w:spacing w:val="-2"/>
-        </w:rPr>
-        <w:t xml:space="preserve"> </w:t>
-      </w:r>
-      <w:r>
-        <w:rPr>
-          <w:rFonts w:ascii="Plus Jakarta Sans" w:hAnsi="Plus Jakarta Sans"/>
+          <w:sz w:val="18"/>
+          <w:szCs w:val="18"/>
+        </w:rPr>
+        <w:t xml:space="preserve"> </w:t>
+      </w:r>
+      <w:r>
+        <w:rPr>
+          <w:rFonts w:ascii="Plus Jakarta Sans" w:hAnsi="Plus Jakarta Sans"/>
+          <w:sz w:val="18"/>
+          <w:szCs w:val="18"/>
         </w:rPr>
         <w:t>al</w:t>
       </w:r>
@@ -447,12 +523,16 @@
         <w:rPr>
           <w:rFonts w:ascii="Plus Jakarta Sans" w:hAnsi="Plus Jakarta Sans"/>
           <w:spacing w:val="-4"/>
-        </w:rPr>
-        <w:t xml:space="preserve"> </w:t>
-      </w:r>
-      <w:r>
-        <w:rPr>
-          <w:rFonts w:ascii="Plus Jakarta Sans" w:hAnsi="Plus Jakarta Sans"/>
+          <w:sz w:val="18"/>
+          <w:szCs w:val="18"/>
+        </w:rPr>
+        <w:t xml:space="preserve"> </w:t>
+      </w:r>
+      <w:r>
+        <w:rPr>
+          <w:rFonts w:ascii="Plus Jakarta Sans" w:hAnsi="Plus Jakarta Sans"/>
+          <w:sz w:val="18"/>
+          <w:szCs w:val="18"/>
         </w:rPr>
         <w:t>Trabajador</w:t>
       </w:r>
@@ -460,12 +540,16 @@
         <w:rPr>
           <w:rFonts w:ascii="Plus Jakarta Sans" w:hAnsi="Plus Jakarta Sans"/>
           <w:spacing w:val="-3"/>
-        </w:rPr>
-        <w:t xml:space="preserve"> </w:t>
-      </w:r>
-      <w:r>
-        <w:rPr>
-          <w:rFonts w:ascii="Plus Jakarta Sans" w:hAnsi="Plus Jakarta Sans"/>
+          <w:sz w:val="18"/>
+          <w:szCs w:val="18"/>
+        </w:rPr>
+        <w:t xml:space="preserve"> </w:t>
+      </w:r>
+      <w:r>
+        <w:rPr>
+          <w:rFonts w:ascii="Plus Jakarta Sans" w:hAnsi="Plus Jakarta Sans"/>
+          <w:sz w:val="18"/>
+          <w:szCs w:val="18"/>
         </w:rPr>
         <w:t>por</w:t>
       </w:r>
@@ -473,12 +557,16 @@
         <w:rPr>
           <w:rFonts w:ascii="Plus Jakarta Sans" w:hAnsi="Plus Jakarta Sans"/>
           <w:spacing w:val="-2"/>
-        </w:rPr>
-        <w:t xml:space="preserve"> </w:t>
-      </w:r>
-      <w:r>
-        <w:rPr>
-          <w:rFonts w:ascii="Plus Jakarta Sans" w:hAnsi="Plus Jakarta Sans"/>
+          <w:sz w:val="18"/>
+          <w:szCs w:val="18"/>
+        </w:rPr>
+        <w:t xml:space="preserve"> </w:t>
+      </w:r>
+      <w:r>
+        <w:rPr>
+          <w:rFonts w:ascii="Plus Jakarta Sans" w:hAnsi="Plus Jakarta Sans"/>
+          <w:sz w:val="18"/>
+          <w:szCs w:val="18"/>
         </w:rPr>
         <w:t>los</w:t>
       </w:r>
@@ -486,12 +574,16 @@
         <w:rPr>
           <w:rFonts w:ascii="Plus Jakarta Sans" w:hAnsi="Plus Jakarta Sans"/>
           <w:spacing w:val="-2"/>
-        </w:rPr>
-        <w:t xml:space="preserve"> </w:t>
-      </w:r>
-      <w:r>
-        <w:rPr>
-          <w:rFonts w:ascii="Plus Jakarta Sans" w:hAnsi="Plus Jakarta Sans"/>
+          <w:sz w:val="18"/>
+          <w:szCs w:val="18"/>
+        </w:rPr>
+        <w:t xml:space="preserve"> </w:t>
+      </w:r>
+      <w:r>
+        <w:rPr>
+          <w:rFonts w:ascii="Plus Jakarta Sans" w:hAnsi="Plus Jakarta Sans"/>
+          <w:sz w:val="18"/>
+          <w:szCs w:val="18"/>
         </w:rPr>
         <w:t>hechos</w:t>
       </w:r>
@@ -499,12 +591,16 @@
         <w:rPr>
           <w:rFonts w:ascii="Plus Jakarta Sans" w:hAnsi="Plus Jakarta Sans"/>
           <w:spacing w:val="-3"/>
-        </w:rPr>
-        <w:t xml:space="preserve"> </w:t>
-      </w:r>
-      <w:r>
-        <w:rPr>
-          <w:rFonts w:ascii="Plus Jakarta Sans" w:hAnsi="Plus Jakarta Sans"/>
+          <w:sz w:val="18"/>
+          <w:szCs w:val="18"/>
+        </w:rPr>
+        <w:t xml:space="preserve"> </w:t>
+      </w:r>
+      <w:r>
+        <w:rPr>
+          <w:rFonts w:ascii="Plus Jakarta Sans" w:hAnsi="Plus Jakarta Sans"/>
+          <w:sz w:val="18"/>
+          <w:szCs w:val="18"/>
         </w:rPr>
         <w:t>relacionados</w:t>
       </w:r>
@@ -512,12 +608,16 @@
         <w:rPr>
           <w:rFonts w:ascii="Plus Jakarta Sans" w:hAnsi="Plus Jakarta Sans"/>
           <w:spacing w:val="-2"/>
-        </w:rPr>
-        <w:t xml:space="preserve"> </w:t>
-      </w:r>
-      <w:r>
-        <w:rPr>
-          <w:rFonts w:ascii="Plus Jakarta Sans" w:hAnsi="Plus Jakarta Sans"/>
+          <w:sz w:val="18"/>
+          <w:szCs w:val="18"/>
+        </w:rPr>
+        <w:t xml:space="preserve"> </w:t>
+      </w:r>
+      <w:r>
+        <w:rPr>
+          <w:rFonts w:ascii="Plus Jakarta Sans" w:hAnsi="Plus Jakarta Sans"/>
+          <w:sz w:val="18"/>
+          <w:szCs w:val="18"/>
         </w:rPr>
         <w:t>a</w:t>
       </w:r>
@@ -525,6 +625,8 @@
         <w:rPr>
           <w:rFonts w:ascii="Plus Jakarta Sans" w:hAnsi="Plus Jakarta Sans"/>
           <w:spacing w:val="-2"/>
+          <w:sz w:val="18"/>
+          <w:szCs w:val="18"/>
         </w:rPr>
         <w:t xml:space="preserve"> continuación:</w:t>
       </w:r>
@@ -535,6 +637,8 @@
         <w:spacing w:before="58"/>
         <w:rPr>
           <w:rFonts w:ascii="Plus Jakarta Sans" w:hAnsi="Plus Jakarta Sans"/>
+          <w:sz w:val="18"/>
+          <w:szCs w:val="18"/>
         </w:rPr>
       </w:pPr>
     </w:p>
@@ -543,12 +647,16 @@
         <w:pStyle w:val="Ttulo2"/>
         <w:rPr>
           <w:rFonts w:ascii="Plus Jakarta Sans" w:hAnsi="Plus Jakarta Sans"/>
-        </w:rPr>
-      </w:pPr>
-      <w:r>
-        <w:rPr>
-          <w:rFonts w:ascii="Plus Jakarta Sans" w:hAnsi="Plus Jakarta Sans"/>
-          <w:spacing w:val="-2"/>
+          <w:sz w:val="18"/>
+          <w:szCs w:val="18"/>
+        </w:rPr>
+      </w:pPr>
+      <w:r>
+        <w:rPr>
+          <w:rFonts w:ascii="Plus Jakarta Sans" w:hAnsi="Plus Jakarta Sans"/>
+          <w:spacing w:val="-2"/>
+          <w:sz w:val="18"/>
+          <w:szCs w:val="18"/>
         </w:rPr>
         <w:t>HECHOS</w:t>
       </w:r>
@@ -561,6 +669,8 @@
         <w:rPr>
           <w:rFonts w:ascii="Plus Jakarta Sans" w:hAnsi="Plus Jakarta Sans"/>
           <w:b/>
+          <w:sz w:val="18"/>
+          <w:szCs w:val="18"/>
         </w:rPr>
       </w:pPr>
     </w:p>
@@ -571,11 +681,15 @@
         <w:rPr>
           <w:rFonts w:ascii="Plus Jakarta Sans" w:hAnsi="Plus Jakarta Sans"/>
           <w:spacing w:val="-2"/>
-        </w:rPr>
-      </w:pPr>
-      <w:r>
-        <w:rPr>
-          <w:rFonts w:ascii="Plus Jakarta Sans" w:hAnsi="Plus Jakarta Sans"/>
+          <w:sz w:val="18"/>
+          <w:szCs w:val="18"/>
+        </w:rPr>
+      </w:pPr>
+      <w:r>
+        <w:rPr>
+          <w:rFonts w:ascii="Plus Jakarta Sans" w:hAnsi="Plus Jakarta Sans"/>
+          <w:sz w:val="18"/>
+          <w:szCs w:val="18"/>
         </w:rPr>
         <w:t>Según</w:t>
       </w:r>
@@ -583,12 +697,16 @@
         <w:rPr>
           <w:rFonts w:ascii="Plus Jakarta Sans" w:hAnsi="Plus Jakarta Sans"/>
           <w:spacing w:val="-6"/>
-        </w:rPr>
-        <w:t xml:space="preserve"> </w:t>
-      </w:r>
-      <w:r>
-        <w:rPr>
-          <w:rFonts w:ascii="Plus Jakarta Sans" w:hAnsi="Plus Jakarta Sans"/>
+          <w:sz w:val="18"/>
+          <w:szCs w:val="18"/>
+        </w:rPr>
+        <w:t xml:space="preserve"> </w:t>
+      </w:r>
+      <w:r>
+        <w:rPr>
+          <w:rFonts w:ascii="Plus Jakarta Sans" w:hAnsi="Plus Jakarta Sans"/>
+          <w:sz w:val="18"/>
+          <w:szCs w:val="18"/>
         </w:rPr>
         <w:t>informe</w:t>
       </w:r>
@@ -596,12 +714,16 @@
         <w:rPr>
           <w:rFonts w:ascii="Plus Jakarta Sans" w:hAnsi="Plus Jakarta Sans"/>
           <w:spacing w:val="-3"/>
-        </w:rPr>
-        <w:t xml:space="preserve"> </w:t>
-      </w:r>
-      <w:r>
-        <w:rPr>
-          <w:rFonts w:ascii="Plus Jakarta Sans" w:hAnsi="Plus Jakarta Sans"/>
+          <w:sz w:val="18"/>
+          <w:szCs w:val="18"/>
+        </w:rPr>
+        <w:t xml:space="preserve"> </w:t>
+      </w:r>
+      <w:r>
+        <w:rPr>
+          <w:rFonts w:ascii="Plus Jakarta Sans" w:hAnsi="Plus Jakarta Sans"/>
+          <w:sz w:val="18"/>
+          <w:szCs w:val="18"/>
         </w:rPr>
         <w:t>reportado</w:t>
       </w:r>
@@ -609,12 +731,16 @@
         <w:rPr>
           <w:rFonts w:ascii="Plus Jakarta Sans" w:hAnsi="Plus Jakarta Sans"/>
           <w:spacing w:val="-4"/>
-        </w:rPr>
-        <w:t xml:space="preserve"> </w:t>
-      </w:r>
-      <w:r>
-        <w:rPr>
-          <w:rFonts w:ascii="Plus Jakarta Sans" w:hAnsi="Plus Jakarta Sans"/>
+          <w:sz w:val="18"/>
+          <w:szCs w:val="18"/>
+        </w:rPr>
+        <w:t xml:space="preserve"> </w:t>
+      </w:r>
+      <w:r>
+        <w:rPr>
+          <w:rFonts w:ascii="Plus Jakarta Sans" w:hAnsi="Plus Jakarta Sans"/>
+          <w:sz w:val="18"/>
+          <w:szCs w:val="18"/>
         </w:rPr>
         <w:t>por</w:t>
       </w:r>
@@ -622,12 +748,16 @@
         <w:rPr>
           <w:rFonts w:ascii="Plus Jakarta Sans" w:hAnsi="Plus Jakarta Sans"/>
           <w:spacing w:val="-4"/>
-        </w:rPr>
-        <w:t xml:space="preserve"> </w:t>
-      </w:r>
-      <w:r>
-        <w:rPr>
-          <w:rFonts w:ascii="Plus Jakarta Sans" w:hAnsi="Plus Jakarta Sans"/>
+          <w:sz w:val="18"/>
+          <w:szCs w:val="18"/>
+        </w:rPr>
+        <w:t xml:space="preserve"> </w:t>
+      </w:r>
+      <w:r>
+        <w:rPr>
+          <w:rFonts w:ascii="Plus Jakarta Sans" w:hAnsi="Plus Jakarta Sans"/>
+          <w:sz w:val="18"/>
+          <w:szCs w:val="18"/>
         </w:rPr>
         <w:t>el</w:t>
       </w:r>
@@ -635,12 +765,16 @@
         <w:rPr>
           <w:rFonts w:ascii="Plus Jakarta Sans" w:hAnsi="Plus Jakarta Sans"/>
           <w:spacing w:val="-4"/>
-        </w:rPr>
-        <w:t xml:space="preserve"> </w:t>
-      </w:r>
-      <w:r>
-        <w:rPr>
-          <w:rFonts w:ascii="Plus Jakarta Sans" w:hAnsi="Plus Jakarta Sans"/>
+          <w:sz w:val="18"/>
+          <w:szCs w:val="18"/>
+        </w:rPr>
+        <w:t xml:space="preserve"> </w:t>
+      </w:r>
+      <w:r>
+        <w:rPr>
+          <w:rFonts w:ascii="Plus Jakarta Sans" w:hAnsi="Plus Jakarta Sans"/>
+          <w:sz w:val="18"/>
+          <w:szCs w:val="18"/>
         </w:rPr>
         <w:t>gestor,</w:t>
       </w:r>
@@ -648,12 +782,16 @@
         <w:rPr>
           <w:rFonts w:ascii="Plus Jakarta Sans" w:hAnsi="Plus Jakarta Sans"/>
           <w:spacing w:val="-2"/>
-        </w:rPr>
-        <w:t xml:space="preserve"> </w:t>
-      </w:r>
-      <w:r>
-        <w:rPr>
-          <w:rFonts w:ascii="Plus Jakarta Sans" w:hAnsi="Plus Jakarta Sans"/>
+          <w:sz w:val="18"/>
+          <w:szCs w:val="18"/>
+        </w:rPr>
+        <w:t xml:space="preserve"> </w:t>
+      </w:r>
+      <w:r>
+        <w:rPr>
+          <w:rFonts w:ascii="Plus Jakarta Sans" w:hAnsi="Plus Jakarta Sans"/>
+          <w:sz w:val="18"/>
+          <w:szCs w:val="18"/>
         </w:rPr>
         <w:t>Usted</w:t>
       </w:r>
@@ -661,12 +799,16 @@
         <w:rPr>
           <w:rFonts w:ascii="Plus Jakarta Sans" w:hAnsi="Plus Jakarta Sans"/>
           <w:spacing w:val="-3"/>
-        </w:rPr>
-        <w:t xml:space="preserve"> </w:t>
-      </w:r>
-      <w:r>
-        <w:rPr>
-          <w:rFonts w:ascii="Plus Jakarta Sans" w:hAnsi="Plus Jakarta Sans"/>
+          <w:sz w:val="18"/>
+          <w:szCs w:val="18"/>
+        </w:rPr>
+        <w:t xml:space="preserve"> </w:t>
+      </w:r>
+      <w:r>
+        <w:rPr>
+          <w:rFonts w:ascii="Plus Jakarta Sans" w:hAnsi="Plus Jakarta Sans"/>
+          <w:sz w:val="18"/>
+          <w:szCs w:val="18"/>
         </w:rPr>
         <w:t>Presuntamente</w:t>
       </w:r>
@@ -674,12 +816,16 @@
         <w:rPr>
           <w:rFonts w:ascii="Plus Jakarta Sans" w:hAnsi="Plus Jakarta Sans"/>
           <w:spacing w:val="-5"/>
-        </w:rPr>
-        <w:t xml:space="preserve"> </w:t>
-      </w:r>
-      <w:r>
-        <w:rPr>
-          <w:rFonts w:ascii="Plus Jakarta Sans" w:hAnsi="Plus Jakarta Sans"/>
+          <w:sz w:val="18"/>
+          <w:szCs w:val="18"/>
+        </w:rPr>
+        <w:t xml:space="preserve"> </w:t>
+      </w:r>
+      <w:r>
+        <w:rPr>
+          <w:rFonts w:ascii="Plus Jakarta Sans" w:hAnsi="Plus Jakarta Sans"/>
+          <w:sz w:val="18"/>
+          <w:szCs w:val="18"/>
         </w:rPr>
         <w:t>incumplió</w:t>
       </w:r>
@@ -687,12 +833,16 @@
         <w:rPr>
           <w:rFonts w:ascii="Plus Jakarta Sans" w:hAnsi="Plus Jakarta Sans"/>
           <w:spacing w:val="-1"/>
-        </w:rPr>
-        <w:t xml:space="preserve"> </w:t>
-      </w:r>
-      <w:r>
-        <w:rPr>
-          <w:rFonts w:ascii="Plus Jakarta Sans" w:hAnsi="Plus Jakarta Sans"/>
+          <w:sz w:val="18"/>
+          <w:szCs w:val="18"/>
+        </w:rPr>
+        <w:t xml:space="preserve"> </w:t>
+      </w:r>
+      <w:r>
+        <w:rPr>
+          <w:rFonts w:ascii="Plus Jakarta Sans" w:hAnsi="Plus Jakarta Sans"/>
+          <w:sz w:val="18"/>
+          <w:szCs w:val="18"/>
         </w:rPr>
         <w:t>con</w:t>
       </w:r>
@@ -700,12 +850,16 @@
         <w:rPr>
           <w:rFonts w:ascii="Plus Jakarta Sans" w:hAnsi="Plus Jakarta Sans"/>
           <w:spacing w:val="-3"/>
-        </w:rPr>
-        <w:t xml:space="preserve"> </w:t>
-      </w:r>
-      <w:r>
-        <w:rPr>
-          <w:rFonts w:ascii="Plus Jakarta Sans" w:hAnsi="Plus Jakarta Sans"/>
+          <w:sz w:val="18"/>
+          <w:szCs w:val="18"/>
+        </w:rPr>
+        <w:t xml:space="preserve"> </w:t>
+      </w:r>
+      <w:r>
+        <w:rPr>
+          <w:rFonts w:ascii="Plus Jakarta Sans" w:hAnsi="Plus Jakarta Sans"/>
+          <w:sz w:val="18"/>
+          <w:szCs w:val="18"/>
         </w:rPr>
         <w:t>las</w:t>
       </w:r>
@@ -713,12 +867,16 @@
         <w:rPr>
           <w:rFonts w:ascii="Plus Jakarta Sans" w:hAnsi="Plus Jakarta Sans"/>
           <w:spacing w:val="-3"/>
-        </w:rPr>
-        <w:t xml:space="preserve"> </w:t>
-      </w:r>
-      <w:r>
-        <w:rPr>
-          <w:rFonts w:ascii="Plus Jakarta Sans" w:hAnsi="Plus Jakarta Sans"/>
+          <w:sz w:val="18"/>
+          <w:szCs w:val="18"/>
+        </w:rPr>
+        <w:t xml:space="preserve"> </w:t>
+      </w:r>
+      <w:r>
+        <w:rPr>
+          <w:rFonts w:ascii="Plus Jakarta Sans" w:hAnsi="Plus Jakarta Sans"/>
+          <w:sz w:val="18"/>
+          <w:szCs w:val="18"/>
         </w:rPr>
         <w:t>políticas</w:t>
       </w:r>
@@ -726,12 +884,16 @@
         <w:rPr>
           <w:rFonts w:ascii="Plus Jakarta Sans" w:hAnsi="Plus Jakarta Sans"/>
           <w:spacing w:val="-4"/>
-        </w:rPr>
-        <w:t xml:space="preserve"> </w:t>
-      </w:r>
-      <w:r>
-        <w:rPr>
-          <w:rFonts w:ascii="Plus Jakarta Sans" w:hAnsi="Plus Jakarta Sans"/>
+          <w:sz w:val="18"/>
+          <w:szCs w:val="18"/>
+        </w:rPr>
+        <w:t xml:space="preserve"> </w:t>
+      </w:r>
+      <w:r>
+        <w:rPr>
+          <w:rFonts w:ascii="Plus Jakarta Sans" w:hAnsi="Plus Jakarta Sans"/>
+          <w:sz w:val="18"/>
+          <w:szCs w:val="18"/>
         </w:rPr>
         <w:t>de la</w:t>
       </w:r>
@@ -739,12 +901,16 @@
         <w:rPr>
           <w:rFonts w:ascii="Plus Jakarta Sans" w:hAnsi="Plus Jakarta Sans"/>
           <w:spacing w:val="-4"/>
-        </w:rPr>
-        <w:t xml:space="preserve"> </w:t>
-      </w:r>
-      <w:r>
-        <w:rPr>
-          <w:rFonts w:ascii="Plus Jakarta Sans" w:hAnsi="Plus Jakarta Sans"/>
+          <w:sz w:val="18"/>
+          <w:szCs w:val="18"/>
+        </w:rPr>
+        <w:t xml:space="preserve"> </w:t>
+      </w:r>
+      <w:r>
+        <w:rPr>
+          <w:rFonts w:ascii="Plus Jakarta Sans" w:hAnsi="Plus Jakarta Sans"/>
+          <w:sz w:val="18"/>
+          <w:szCs w:val="18"/>
         </w:rPr>
         <w:t>compañía</w:t>
       </w:r>
@@ -752,12 +918,16 @@
         <w:rPr>
           <w:rFonts w:ascii="Plus Jakarta Sans" w:hAnsi="Plus Jakarta Sans"/>
           <w:spacing w:val="-3"/>
-        </w:rPr>
-        <w:t xml:space="preserve"> </w:t>
-      </w:r>
-      <w:r>
-        <w:rPr>
-          <w:rFonts w:ascii="Plus Jakarta Sans" w:hAnsi="Plus Jakarta Sans"/>
+          <w:sz w:val="18"/>
+          <w:szCs w:val="18"/>
+        </w:rPr>
+        <w:t xml:space="preserve"> </w:t>
+      </w:r>
+      <w:r>
+        <w:rPr>
+          <w:rFonts w:ascii="Plus Jakarta Sans" w:hAnsi="Plus Jakarta Sans"/>
+          <w:sz w:val="18"/>
+          <w:szCs w:val="18"/>
         </w:rPr>
         <w:t>de</w:t>
       </w:r>
@@ -765,12 +935,16 @@
         <w:rPr>
           <w:rFonts w:ascii="Plus Jakarta Sans" w:hAnsi="Plus Jakarta Sans"/>
           <w:spacing w:val="-5"/>
-        </w:rPr>
-        <w:t xml:space="preserve"> </w:t>
-      </w:r>
-      <w:r>
-        <w:rPr>
-          <w:rFonts w:ascii="Plus Jakarta Sans" w:hAnsi="Plus Jakarta Sans"/>
+          <w:sz w:val="18"/>
+          <w:szCs w:val="18"/>
+        </w:rPr>
+        <w:t xml:space="preserve"> </w:t>
+      </w:r>
+      <w:r>
+        <w:rPr>
+          <w:rFonts w:ascii="Plus Jakarta Sans" w:hAnsi="Plus Jakarta Sans"/>
+          <w:sz w:val="18"/>
+          <w:szCs w:val="18"/>
         </w:rPr>
         <w:t>la</w:t>
       </w:r>
@@ -778,12 +952,16 @@
         <w:rPr>
           <w:rFonts w:ascii="Plus Jakarta Sans" w:hAnsi="Plus Jakarta Sans"/>
           <w:spacing w:val="-2"/>
-        </w:rPr>
-        <w:t xml:space="preserve"> </w:t>
-      </w:r>
-      <w:r>
-        <w:rPr>
-          <w:rFonts w:ascii="Plus Jakarta Sans" w:hAnsi="Plus Jakarta Sans"/>
+          <w:sz w:val="18"/>
+          <w:szCs w:val="18"/>
+        </w:rPr>
+        <w:t xml:space="preserve"> </w:t>
+      </w:r>
+      <w:r>
+        <w:rPr>
+          <w:rFonts w:ascii="Plus Jakarta Sans" w:hAnsi="Plus Jakarta Sans"/>
+          <w:sz w:val="18"/>
+          <w:szCs w:val="18"/>
         </w:rPr>
         <w:t>siguiente</w:t>
       </w:r>
@@ -791,13 +969,17 @@
         <w:rPr>
           <w:rFonts w:ascii="Plus Jakarta Sans" w:hAnsi="Plus Jakarta Sans"/>
           <w:spacing w:val="-4"/>
-        </w:rPr>
-        <w:t xml:space="preserve"> </w:t>
-      </w:r>
-      <w:r>
-        <w:rPr>
-          <w:rFonts w:ascii="Plus Jakarta Sans" w:hAnsi="Plus Jakarta Sans"/>
-          <w:spacing w:val="-2"/>
+          <w:sz w:val="18"/>
+          <w:szCs w:val="18"/>
+        </w:rPr>
+        <w:t xml:space="preserve"> </w:t>
+      </w:r>
+      <w:r>
+        <w:rPr>
+          <w:rFonts w:ascii="Plus Jakarta Sans" w:hAnsi="Plus Jakarta Sans"/>
+          <w:spacing w:val="-2"/>
+          <w:sz w:val="18"/>
+          <w:szCs w:val="18"/>
         </w:rPr>
         <w:t>manera:</w:t>
       </w:r>
@@ -808,6 +990,8 @@
         <w:ind w:left="567"/>
         <w:rPr>
           <w:rFonts w:ascii="Plus Jakarta Sans" w:hAnsi="Plus Jakarta Sans"/>
+          <w:sz w:val="18"/>
+          <w:szCs w:val="18"/>
         </w:rPr>
       </w:pPr>
     </w:p>
@@ -816,23 +1000,17 @@
         <w:ind w:firstLine="567"/>
         <w:rPr>
           <w:rFonts w:ascii="Plus Jakarta Sans" w:hAnsi="Plus Jakarta Sans"/>
-          <w:sz w:val="16"/>
-          <w:szCs w:val="16"/>
-        </w:rPr>
-      </w:pPr>
-      <w:r>
-        <w:rPr>
-          <w:rFonts w:ascii="Plus Jakarta Sans" w:hAnsi="Plus Jakarta Sans"/>
-        </w:rPr>
-        <w:t xml:space="preserve"> </w:t>
-      </w:r>
-      <w:r>
-        <w:rPr>
-          <w:rFonts w:ascii="Plus Jakarta Sans" w:hAnsi="Plus Jakarta Sans"/>
-          <w:sz w:val="16"/>
-          <w:szCs w:val="16"/>
-        </w:rPr>
-        <w:t>{{detalle}}</w:t>
+          <w:sz w:val="18"/>
+          <w:szCs w:val="18"/>
+        </w:rPr>
+      </w:pPr>
+      <w:r>
+        <w:rPr>
+          <w:rFonts w:ascii="Plus Jakarta Sans" w:hAnsi="Plus Jakarta Sans"/>
+          <w:sz w:val="18"/>
+          <w:szCs w:val="18"/>
+        </w:rPr>
+        <w:t xml:space="preserve"> {{detalle}}</w:t>
       </w:r>
     </w:p>
     <w:p>
@@ -842,6 +1020,8 @@
         <w:ind w:left="567"/>
         <w:rPr>
           <w:rFonts w:ascii="Plus Jakarta Sans" w:hAnsi="Plus Jakarta Sans"/>
+          <w:sz w:val="18"/>
+          <w:szCs w:val="18"/>
         </w:rPr>
       </w:pPr>
     </w:p>
@@ -852,17 +1032,23 @@
         <w:ind w:left="567"/>
         <w:rPr>
           <w:rFonts w:ascii="Plus Jakarta Sans" w:hAnsi="Plus Jakarta Sans"/>
-        </w:rPr>
-      </w:pPr>
-      <w:r>
-        <w:rPr>
-          <w:rFonts w:ascii="Plus Jakarta Sans" w:hAnsi="Plus Jakarta Sans"/>
+          <w:sz w:val="18"/>
+          <w:szCs w:val="18"/>
+        </w:rPr>
+      </w:pPr>
+      <w:r>
+        <w:rPr>
+          <w:rFonts w:ascii="Plus Jakarta Sans" w:hAnsi="Plus Jakarta Sans"/>
+          <w:sz w:val="18"/>
+          <w:szCs w:val="18"/>
         </w:rPr>
         <w:tab/>
       </w:r>
       <w:r>
         <w:rPr>
           <w:rFonts w:ascii="Plus Jakarta Sans" w:hAnsi="Plus Jakarta Sans"/>
+          <w:sz w:val="18"/>
+          <w:szCs w:val="18"/>
         </w:rPr>
         <w:tab/>
       </w:r>
@@ -875,11 +1061,15 @@
         <w:jc w:val="both"/>
         <w:rPr>
           <w:rFonts w:ascii="Plus Jakarta Sans" w:hAnsi="Plus Jakarta Sans"/>
-        </w:rPr>
-      </w:pPr>
-      <w:r>
-        <w:rPr>
-          <w:rFonts w:ascii="Plus Jakarta Sans" w:hAnsi="Plus Jakarta Sans"/>
+          <w:sz w:val="18"/>
+          <w:szCs w:val="18"/>
+        </w:rPr>
+      </w:pPr>
+      <w:r>
+        <w:rPr>
+          <w:rFonts w:ascii="Plus Jakarta Sans" w:hAnsi="Plus Jakarta Sans"/>
+          <w:sz w:val="18"/>
+          <w:szCs w:val="18"/>
         </w:rPr>
         <w:t xml:space="preserve">Las conductas que se le imputan se han calificado provisionalmente como </w:t>
       </w:r>
@@ -887,12 +1077,16 @@
         <w:rPr>
           <w:rFonts w:ascii="Plus Jakarta Sans" w:hAnsi="Plus Jakarta Sans"/>
           <w:b/>
+          <w:sz w:val="18"/>
+          <w:szCs w:val="18"/>
         </w:rPr>
         <w:t xml:space="preserve">Falta grave </w:t>
       </w:r>
       <w:r>
         <w:rPr>
           <w:rFonts w:ascii="Plus Jakarta Sans" w:hAnsi="Plus Jakarta Sans"/>
+          <w:sz w:val="18"/>
+          <w:szCs w:val="18"/>
         </w:rPr>
         <w:t>según el Reglamento Interno de Trabajo de la</w:t>
       </w:r>
@@ -900,13 +1094,17 @@
         <w:rPr>
           <w:rFonts w:ascii="Plus Jakarta Sans" w:hAnsi="Plus Jakarta Sans"/>
           <w:spacing w:val="40"/>
-        </w:rPr>
-        <w:t xml:space="preserve"> </w:t>
-      </w:r>
-      <w:r>
-        <w:rPr>
-          <w:rFonts w:ascii="Plus Jakarta Sans" w:hAnsi="Plus Jakarta Sans"/>
-          <w:spacing w:val="-2"/>
+          <w:sz w:val="18"/>
+          <w:szCs w:val="18"/>
+        </w:rPr>
+        <w:t xml:space="preserve"> </w:t>
+      </w:r>
+      <w:r>
+        <w:rPr>
+          <w:rFonts w:ascii="Plus Jakarta Sans" w:hAnsi="Plus Jakarta Sans"/>
+          <w:spacing w:val="-2"/>
+          <w:sz w:val="18"/>
+          <w:szCs w:val="18"/>
         </w:rPr>
         <w:t>empresa.</w:t>
       </w:r>
@@ -918,6 +1116,8 @@
         <w:ind w:left="567"/>
         <w:rPr>
           <w:rFonts w:ascii="Plus Jakarta Sans" w:hAnsi="Plus Jakarta Sans"/>
+          <w:sz w:val="18"/>
+          <w:szCs w:val="18"/>
         </w:rPr>
       </w:pPr>
     </w:p>
@@ -926,15 +1126,35 @@
         <w:ind w:firstLine="567"/>
         <w:rPr>
           <w:rFonts w:ascii="Plus Jakarta Sans" w:hAnsi="Plus Jakarta Sans"/>
-        </w:rPr>
-      </w:pPr>
-      <w:r>
-        <w:rPr>
-          <w:rFonts w:ascii="Plus Jakarta Sans" w:hAnsi="Plus Jakarta Sans"/>
-          <w:sz w:val="16"/>
-          <w:szCs w:val="16"/>
-        </w:rPr>
-        <w:t>{{articulos}}</w:t>
+          <w:sz w:val="18"/>
+          <w:szCs w:val="18"/>
+        </w:rPr>
+      </w:pPr>
+      <w:r>
+        <w:rPr>
+          <w:rFonts w:ascii="Plus Jakarta Sans" w:hAnsi="Plus Jakarta Sans"/>
+          <w:sz w:val="18"/>
+          <w:szCs w:val="18"/>
+        </w:rPr>
+        <w:t>{{</w:t>
+      </w:r>
+      <w:proofErr w:type="spellStart"/>
+      <w:r>
+        <w:rPr>
+          <w:rFonts w:ascii="Plus Jakarta Sans" w:hAnsi="Plus Jakarta Sans"/>
+          <w:sz w:val="18"/>
+          <w:szCs w:val="18"/>
+        </w:rPr>
+        <w:t>articulos</w:t>
+      </w:r>
+      <w:proofErr w:type="spellEnd"/>
+      <w:r>
+        <w:rPr>
+          <w:rFonts w:ascii="Plus Jakarta Sans" w:hAnsi="Plus Jakarta Sans"/>
+          <w:sz w:val="18"/>
+          <w:szCs w:val="18"/>
+        </w:rPr>
+        <w:t>}}</w:t>
       </w:r>
     </w:p>
     <w:p>
@@ -942,6 +1162,8 @@
         <w:pStyle w:val="Textoindependiente"/>
         <w:rPr>
           <w:rFonts w:ascii="Plus Jakarta Sans" w:hAnsi="Plus Jakarta Sans"/>
+          <w:sz w:val="18"/>
+          <w:szCs w:val="18"/>
         </w:rPr>
       </w:pPr>
     </w:p>
@@ -952,12 +1174,16 @@
         <w:ind w:left="4255"/>
         <w:rPr>
           <w:rFonts w:ascii="Plus Jakarta Sans" w:hAnsi="Plus Jakarta Sans"/>
-        </w:rPr>
-      </w:pPr>
-      <w:r>
-        <w:rPr>
-          <w:rFonts w:ascii="Plus Jakarta Sans" w:hAnsi="Plus Jakarta Sans"/>
-          <w:spacing w:val="-2"/>
+          <w:sz w:val="18"/>
+          <w:szCs w:val="18"/>
+        </w:rPr>
+      </w:pPr>
+      <w:r>
+        <w:rPr>
+          <w:rFonts w:ascii="Plus Jakarta Sans" w:hAnsi="Plus Jakarta Sans"/>
+          <w:spacing w:val="-2"/>
+          <w:sz w:val="18"/>
+          <w:szCs w:val="18"/>
         </w:rPr>
         <w:t>PRUEBAS</w:t>
       </w:r>
@@ -969,6 +1195,8 @@
         <w:rPr>
           <w:rFonts w:ascii="Plus Jakarta Sans" w:hAnsi="Plus Jakarta Sans"/>
           <w:b/>
+          <w:sz w:val="18"/>
+          <w:szCs w:val="18"/>
         </w:rPr>
       </w:pPr>
     </w:p>
@@ -978,11 +1206,15 @@
         <w:ind w:left="567"/>
         <w:rPr>
           <w:rFonts w:ascii="Plus Jakarta Sans" w:hAnsi="Plus Jakarta Sans"/>
-        </w:rPr>
-      </w:pPr>
-      <w:r>
-        <w:rPr>
-          <w:rFonts w:ascii="Plus Jakarta Sans" w:hAnsi="Plus Jakarta Sans"/>
+          <w:sz w:val="18"/>
+          <w:szCs w:val="18"/>
+        </w:rPr>
+      </w:pPr>
+      <w:r>
+        <w:rPr>
+          <w:rFonts w:ascii="Plus Jakarta Sans" w:hAnsi="Plus Jakarta Sans"/>
+          <w:sz w:val="18"/>
+          <w:szCs w:val="18"/>
         </w:rPr>
         <w:t>Se</w:t>
       </w:r>
@@ -990,12 +1222,16 @@
         <w:rPr>
           <w:rFonts w:ascii="Plus Jakarta Sans" w:hAnsi="Plus Jakarta Sans"/>
           <w:spacing w:val="-3"/>
-        </w:rPr>
-        <w:t xml:space="preserve"> </w:t>
-      </w:r>
-      <w:r>
-        <w:rPr>
-          <w:rFonts w:ascii="Plus Jakarta Sans" w:hAnsi="Plus Jakarta Sans"/>
+          <w:sz w:val="18"/>
+          <w:szCs w:val="18"/>
+        </w:rPr>
+        <w:t xml:space="preserve"> </w:t>
+      </w:r>
+      <w:r>
+        <w:rPr>
+          <w:rFonts w:ascii="Plus Jakarta Sans" w:hAnsi="Plus Jakarta Sans"/>
+          <w:sz w:val="18"/>
+          <w:szCs w:val="18"/>
         </w:rPr>
         <w:t>hace</w:t>
       </w:r>
@@ -1003,12 +1239,16 @@
         <w:rPr>
           <w:rFonts w:ascii="Plus Jakarta Sans" w:hAnsi="Plus Jakarta Sans"/>
           <w:spacing w:val="-4"/>
-        </w:rPr>
-        <w:t xml:space="preserve"> </w:t>
-      </w:r>
-      <w:r>
-        <w:rPr>
-          <w:rFonts w:ascii="Plus Jakarta Sans" w:hAnsi="Plus Jakarta Sans"/>
+          <w:sz w:val="18"/>
+          <w:szCs w:val="18"/>
+        </w:rPr>
+        <w:t xml:space="preserve"> </w:t>
+      </w:r>
+      <w:r>
+        <w:rPr>
+          <w:rFonts w:ascii="Plus Jakarta Sans" w:hAnsi="Plus Jakarta Sans"/>
+          <w:sz w:val="18"/>
+          <w:szCs w:val="18"/>
         </w:rPr>
         <w:t>traslado</w:t>
       </w:r>
@@ -1016,12 +1256,16 @@
         <w:rPr>
           <w:rFonts w:ascii="Plus Jakarta Sans" w:hAnsi="Plus Jakarta Sans"/>
           <w:spacing w:val="-4"/>
-        </w:rPr>
-        <w:t xml:space="preserve"> </w:t>
-      </w:r>
-      <w:r>
-        <w:rPr>
-          <w:rFonts w:ascii="Plus Jakarta Sans" w:hAnsi="Plus Jakarta Sans"/>
+          <w:sz w:val="18"/>
+          <w:szCs w:val="18"/>
+        </w:rPr>
+        <w:t xml:space="preserve"> </w:t>
+      </w:r>
+      <w:r>
+        <w:rPr>
+          <w:rFonts w:ascii="Plus Jakarta Sans" w:hAnsi="Plus Jakarta Sans"/>
+          <w:sz w:val="18"/>
+          <w:szCs w:val="18"/>
         </w:rPr>
         <w:t>al</w:t>
       </w:r>
@@ -1029,12 +1273,16 @@
         <w:rPr>
           <w:rFonts w:ascii="Plus Jakarta Sans" w:hAnsi="Plus Jakarta Sans"/>
           <w:spacing w:val="-2"/>
-        </w:rPr>
-        <w:t xml:space="preserve"> </w:t>
-      </w:r>
-      <w:r>
-        <w:rPr>
-          <w:rFonts w:ascii="Plus Jakarta Sans" w:hAnsi="Plus Jakarta Sans"/>
+          <w:sz w:val="18"/>
+          <w:szCs w:val="18"/>
+        </w:rPr>
+        <w:t xml:space="preserve"> </w:t>
+      </w:r>
+      <w:r>
+        <w:rPr>
+          <w:rFonts w:ascii="Plus Jakarta Sans" w:hAnsi="Plus Jakarta Sans"/>
+          <w:sz w:val="18"/>
+          <w:szCs w:val="18"/>
         </w:rPr>
         <w:t>trabajador</w:t>
       </w:r>
@@ -1042,12 +1290,16 @@
         <w:rPr>
           <w:rFonts w:ascii="Plus Jakarta Sans" w:hAnsi="Plus Jakarta Sans"/>
           <w:spacing w:val="-2"/>
-        </w:rPr>
-        <w:t xml:space="preserve"> </w:t>
-      </w:r>
-      <w:r>
-        <w:rPr>
-          <w:rFonts w:ascii="Plus Jakarta Sans" w:hAnsi="Plus Jakarta Sans"/>
+          <w:sz w:val="18"/>
+          <w:szCs w:val="18"/>
+        </w:rPr>
+        <w:t xml:space="preserve"> </w:t>
+      </w:r>
+      <w:r>
+        <w:rPr>
+          <w:rFonts w:ascii="Plus Jakarta Sans" w:hAnsi="Plus Jakarta Sans"/>
+          <w:sz w:val="18"/>
+          <w:szCs w:val="18"/>
         </w:rPr>
         <w:t>de</w:t>
       </w:r>
@@ -1055,12 +1307,16 @@
         <w:rPr>
           <w:rFonts w:ascii="Plus Jakarta Sans" w:hAnsi="Plus Jakarta Sans"/>
           <w:spacing w:val="-3"/>
-        </w:rPr>
-        <w:t xml:space="preserve"> </w:t>
-      </w:r>
-      <w:r>
-        <w:rPr>
-          <w:rFonts w:ascii="Plus Jakarta Sans" w:hAnsi="Plus Jakarta Sans"/>
+          <w:sz w:val="18"/>
+          <w:szCs w:val="18"/>
+        </w:rPr>
+        <w:t xml:space="preserve"> </w:t>
+      </w:r>
+      <w:r>
+        <w:rPr>
+          <w:rFonts w:ascii="Plus Jakarta Sans" w:hAnsi="Plus Jakarta Sans"/>
+          <w:sz w:val="18"/>
+          <w:szCs w:val="18"/>
         </w:rPr>
         <w:t>las</w:t>
       </w:r>
@@ -1068,12 +1324,16 @@
         <w:rPr>
           <w:rFonts w:ascii="Plus Jakarta Sans" w:hAnsi="Plus Jakarta Sans"/>
           <w:spacing w:val="-3"/>
-        </w:rPr>
-        <w:t xml:space="preserve"> </w:t>
-      </w:r>
-      <w:r>
-        <w:rPr>
-          <w:rFonts w:ascii="Plus Jakarta Sans" w:hAnsi="Plus Jakarta Sans"/>
+          <w:sz w:val="18"/>
+          <w:szCs w:val="18"/>
+        </w:rPr>
+        <w:t xml:space="preserve"> </w:t>
+      </w:r>
+      <w:r>
+        <w:rPr>
+          <w:rFonts w:ascii="Plus Jakarta Sans" w:hAnsi="Plus Jakarta Sans"/>
+          <w:sz w:val="18"/>
+          <w:szCs w:val="18"/>
         </w:rPr>
         <w:t>siguientes</w:t>
       </w:r>
@@ -1081,6 +1341,8 @@
         <w:rPr>
           <w:rFonts w:ascii="Plus Jakarta Sans" w:hAnsi="Plus Jakarta Sans"/>
           <w:spacing w:val="-2"/>
+          <w:sz w:val="18"/>
+          <w:szCs w:val="18"/>
         </w:rPr>
         <w:t xml:space="preserve"> pruebas:</w:t>
       </w:r>
@@ -1091,6 +1353,8 @@
         <w:spacing w:before="34"/>
         <w:rPr>
           <w:rFonts w:ascii="Plus Jakarta Sans" w:hAnsi="Plus Jakarta Sans"/>
+          <w:sz w:val="18"/>
+          <w:szCs w:val="18"/>
         </w:rPr>
       </w:pPr>
     </w:p>
@@ -1100,6 +1364,8 @@
         <w:spacing w:before="34"/>
         <w:rPr>
           <w:rFonts w:ascii="Plus Jakarta Sans" w:hAnsi="Plus Jakarta Sans"/>
+          <w:sz w:val="18"/>
+          <w:szCs w:val="18"/>
         </w:rPr>
       </w:pPr>
     </w:p>
@@ -1108,12 +1374,16 @@
         <w:pStyle w:val="Ttulo2"/>
         <w:rPr>
           <w:rFonts w:ascii="Plus Jakarta Sans" w:hAnsi="Plus Jakarta Sans"/>
-        </w:rPr>
-      </w:pPr>
-      <w:r>
-        <w:rPr>
-          <w:rFonts w:ascii="Plus Jakarta Sans" w:hAnsi="Plus Jakarta Sans"/>
-          <w:spacing w:val="-2"/>
+          <w:sz w:val="18"/>
+          <w:szCs w:val="18"/>
+        </w:rPr>
+      </w:pPr>
+      <w:r>
+        <w:rPr>
+          <w:rFonts w:ascii="Plus Jakarta Sans" w:hAnsi="Plus Jakarta Sans"/>
+          <w:spacing w:val="-2"/>
+          <w:sz w:val="18"/>
+          <w:szCs w:val="18"/>
         </w:rPr>
         <w:t>PROCESO</w:t>
       </w:r>
@@ -1125,6 +1395,8 @@
         <w:rPr>
           <w:rFonts w:ascii="Plus Jakarta Sans" w:hAnsi="Plus Jakarta Sans"/>
           <w:b/>
+          <w:sz w:val="18"/>
+          <w:szCs w:val="18"/>
         </w:rPr>
       </w:pPr>
     </w:p>
@@ -1133,6 +1405,8 @@
         <w:pStyle w:val="Textoindependiente"/>
         <w:rPr>
           <w:rFonts w:ascii="Plus Jakarta Sans" w:hAnsi="Plus Jakarta Sans"/>
+          <w:sz w:val="18"/>
+          <w:szCs w:val="18"/>
         </w:rPr>
       </w:pPr>
     </w:p>
@@ -1141,15 +1415,15 @@
         <w:ind w:left="567"/>
         <w:rPr>
           <w:rFonts w:ascii="Plus Jakarta Sans" w:hAnsi="Plus Jakarta Sans"/>
-          <w:sz w:val="16"/>
-          <w:szCs w:val="16"/>
-        </w:rPr>
-      </w:pPr>
-      <w:r>
-        <w:rPr>
-          <w:rFonts w:ascii="Plus Jakarta Sans" w:hAnsi="Plus Jakarta Sans"/>
-          <w:sz w:val="16"/>
-          <w:szCs w:val="16"/>
+          <w:sz w:val="18"/>
+          <w:szCs w:val="18"/>
+        </w:rPr>
+      </w:pPr>
+      <w:r>
+        <w:rPr>
+          <w:rFonts w:ascii="Plus Jakarta Sans" w:hAnsi="Plus Jakarta Sans"/>
+          <w:sz w:val="18"/>
+          <w:szCs w:val="18"/>
         </w:rPr>
         <w:t>{{preguntas}}</w:t>
       </w:r>
@@ -1158,6 +1432,8 @@
       <w:pPr>
         <w:rPr>
           <w:rFonts w:ascii="Plus Jakarta Sans" w:hAnsi="Plus Jakarta Sans"/>
+          <w:sz w:val="18"/>
+          <w:szCs w:val="18"/>
         </w:rPr>
       </w:pPr>
     </w:p>
@@ -1168,23 +1444,23 @@
         </w:tabs>
         <w:rPr>
           <w:rFonts w:ascii="Plus Jakarta Sans" w:hAnsi="Plus Jakarta Sans"/>
-          <w:sz w:val="16"/>
-          <w:szCs w:val="16"/>
-        </w:rPr>
-      </w:pPr>
-      <w:r>
-        <w:rPr>
-          <w:rFonts w:ascii="Plus Jakarta Sans" w:hAnsi="Plus Jakarta Sans"/>
-          <w:sz w:val="16"/>
-          <w:szCs w:val="16"/>
+          <w:sz w:val="18"/>
+          <w:szCs w:val="18"/>
+        </w:rPr>
+      </w:pPr>
+      <w:r>
+        <w:rPr>
+          <w:rFonts w:ascii="Plus Jakarta Sans" w:hAnsi="Plus Jakarta Sans"/>
+          <w:sz w:val="18"/>
+          <w:szCs w:val="18"/>
         </w:rPr>
         <w:tab/>
       </w:r>
       <w:r>
         <w:rPr>
           <w:rFonts w:ascii="Plus Jakarta Sans" w:hAnsi="Plus Jakarta Sans"/>
-          <w:sz w:val="16"/>
-          <w:szCs w:val="16"/>
+          <w:sz w:val="18"/>
+          <w:szCs w:val="18"/>
         </w:rPr>
         <w:tab/>
       </w:r>
@@ -1196,6 +1472,8 @@
         </w:tabs>
         <w:rPr>
           <w:rFonts w:ascii="Plus Jakarta Sans" w:hAnsi="Plus Jakarta Sans"/>
+          <w:sz w:val="18"/>
+          <w:szCs w:val="18"/>
         </w:rPr>
         <w:sectPr>
           <w:type w:val="continuous"/>
@@ -1207,6 +1485,8 @@
       <w:r>
         <w:rPr>
           <w:rFonts w:ascii="Plus Jakarta Sans" w:hAnsi="Plus Jakarta Sans"/>
+          <w:sz w:val="18"/>
+          <w:szCs w:val="18"/>
         </w:rPr>
         <w:tab/>
       </w:r>
@@ -1218,6 +1498,8 @@
         <w:ind w:left="981" w:right="6009"/>
         <w:rPr>
           <w:rFonts w:ascii="Plus Jakarta Sans" w:hAnsi="Plus Jakarta Sans"/>
+          <w:sz w:val="18"/>
+          <w:szCs w:val="18"/>
         </w:rPr>
       </w:pPr>
     </w:p>
@@ -1227,6 +1509,7 @@
         <w:rPr>
           <w:rFonts w:ascii="Plus Jakarta Sans" w:hAnsi="Plus Jakarta Sans"/>
           <w:sz w:val="18"/>
+          <w:szCs w:val="18"/>
         </w:rPr>
       </w:pPr>
       <w:r>
@@ -1234,6 +1517,7 @@
           <w:rFonts w:ascii="Plus Jakarta Sans" w:hAnsi="Plus Jakarta Sans"/>
           <w:noProof/>
           <w:sz w:val="18"/>
+          <w:szCs w:val="18"/>
         </w:rPr>
         <mc:AlternateContent>
           <mc:Choice Requires="wps">
@@ -1324,6 +1608,8 @@
         <w:spacing w:before="33"/>
         <w:rPr>
           <w:rFonts w:ascii="Plus Jakarta Sans" w:hAnsi="Plus Jakarta Sans"/>
+          <w:sz w:val="18"/>
+          <w:szCs w:val="18"/>
         </w:rPr>
       </w:pPr>
     </w:p>
@@ -1335,11 +1621,15 @@
         <w:jc w:val="both"/>
         <w:rPr>
           <w:rFonts w:ascii="Plus Jakarta Sans" w:hAnsi="Plus Jakarta Sans"/>
-        </w:rPr>
-      </w:pPr>
-      <w:r>
-        <w:rPr>
-          <w:rFonts w:ascii="Plus Jakarta Sans" w:hAnsi="Plus Jakarta Sans"/>
+          <w:sz w:val="18"/>
+          <w:szCs w:val="18"/>
+        </w:rPr>
+      </w:pPr>
+      <w:r>
+        <w:rPr>
+          <w:rFonts w:ascii="Plus Jakarta Sans" w:hAnsi="Plus Jakarta Sans"/>
+          <w:sz w:val="18"/>
+          <w:szCs w:val="18"/>
         </w:rPr>
         <w:t>Se indica al Trabajador que tiene un término de cinco (5) días hábiles, contados a partir de la fecha de esta diligencia, durante el cual</w:t>
       </w:r>
@@ -1347,12 +1637,16 @@
         <w:rPr>
           <w:rFonts w:ascii="Plus Jakarta Sans" w:hAnsi="Plus Jakarta Sans"/>
           <w:spacing w:val="40"/>
-        </w:rPr>
-        <w:t xml:space="preserve"> </w:t>
-      </w:r>
-      <w:r>
-        <w:rPr>
-          <w:rFonts w:ascii="Plus Jakarta Sans" w:hAnsi="Plus Jakarta Sans"/>
+          <w:sz w:val="18"/>
+          <w:szCs w:val="18"/>
+        </w:rPr>
+        <w:t xml:space="preserve"> </w:t>
+      </w:r>
+      <w:r>
+        <w:rPr>
+          <w:rFonts w:ascii="Plus Jakarta Sans" w:hAnsi="Plus Jakarta Sans"/>
+          <w:sz w:val="18"/>
+          <w:szCs w:val="18"/>
         </w:rPr>
         <w:t>podrá manifestarse frente a los motivos del proceso, controvertir las pruebas y allegar las que considere necesarias para sustentar su</w:t>
       </w:r>
@@ -1360,12 +1654,16 @@
         <w:rPr>
           <w:rFonts w:ascii="Plus Jakarta Sans" w:hAnsi="Plus Jakarta Sans"/>
           <w:spacing w:val="40"/>
-        </w:rPr>
-        <w:t xml:space="preserve"> </w:t>
-      </w:r>
-      <w:r>
-        <w:rPr>
-          <w:rFonts w:ascii="Plus Jakarta Sans" w:hAnsi="Plus Jakarta Sans"/>
+          <w:sz w:val="18"/>
+          <w:szCs w:val="18"/>
+        </w:rPr>
+        <w:t xml:space="preserve"> </w:t>
+      </w:r>
+      <w:r>
+        <w:rPr>
+          <w:rFonts w:ascii="Plus Jakarta Sans" w:hAnsi="Plus Jakarta Sans"/>
+          <w:sz w:val="18"/>
+          <w:szCs w:val="18"/>
         </w:rPr>
         <w:t>defensa. En caso de que la defensa del trabajador frente a los hechos, conductas u omisiones que motivaron el proceso sea verbal, se</w:t>
       </w:r>
@@ -1373,12 +1671,16 @@
         <w:rPr>
           <w:rFonts w:ascii="Plus Jakarta Sans" w:hAnsi="Plus Jakarta Sans"/>
           <w:spacing w:val="40"/>
-        </w:rPr>
-        <w:t xml:space="preserve"> </w:t>
-      </w:r>
-      <w:r>
-        <w:rPr>
-          <w:rFonts w:ascii="Plus Jakarta Sans" w:hAnsi="Plus Jakarta Sans"/>
+          <w:sz w:val="18"/>
+          <w:szCs w:val="18"/>
+        </w:rPr>
+        <w:t xml:space="preserve"> </w:t>
+      </w:r>
+      <w:r>
+        <w:rPr>
+          <w:rFonts w:ascii="Plus Jakarta Sans" w:hAnsi="Plus Jakarta Sans"/>
+          <w:sz w:val="18"/>
+          <w:szCs w:val="18"/>
         </w:rPr>
         <w:t>levantará un acta, adicional a esta, en la que se transcribirá la versión o los descargos rendidos por el trabajador.</w:t>
       </w:r>
@@ -1389,6 +1691,8 @@
         <w:spacing w:before="5"/>
         <w:rPr>
           <w:rFonts w:ascii="Plus Jakarta Sans" w:hAnsi="Plus Jakarta Sans"/>
+          <w:sz w:val="18"/>
+          <w:szCs w:val="18"/>
         </w:rPr>
       </w:pPr>
     </w:p>
@@ -1399,11 +1703,15 @@
         <w:ind w:left="981" w:right="970"/>
         <w:rPr>
           <w:rFonts w:ascii="Plus Jakarta Sans" w:hAnsi="Plus Jakarta Sans"/>
-        </w:rPr>
-      </w:pPr>
-      <w:r>
-        <w:rPr>
-          <w:rFonts w:ascii="Plus Jakarta Sans" w:hAnsi="Plus Jakarta Sans"/>
+          <w:sz w:val="18"/>
+          <w:szCs w:val="18"/>
+        </w:rPr>
+      </w:pPr>
+      <w:r>
+        <w:rPr>
+          <w:rFonts w:ascii="Plus Jakarta Sans" w:hAnsi="Plus Jakarta Sans"/>
+          <w:sz w:val="18"/>
+          <w:szCs w:val="18"/>
         </w:rPr>
         <w:t>No</w:t>
       </w:r>
@@ -1411,12 +1719,16 @@
         <w:rPr>
           <w:rFonts w:ascii="Plus Jakarta Sans" w:hAnsi="Plus Jakarta Sans"/>
           <w:spacing w:val="-2"/>
-        </w:rPr>
-        <w:t xml:space="preserve"> </w:t>
-      </w:r>
-      <w:r>
-        <w:rPr>
-          <w:rFonts w:ascii="Plus Jakarta Sans" w:hAnsi="Plus Jakarta Sans"/>
+          <w:sz w:val="18"/>
+          <w:szCs w:val="18"/>
+        </w:rPr>
+        <w:t xml:space="preserve"> </w:t>
+      </w:r>
+      <w:r>
+        <w:rPr>
+          <w:rFonts w:ascii="Plus Jakarta Sans" w:hAnsi="Plus Jakarta Sans"/>
+          <w:sz w:val="18"/>
+          <w:szCs w:val="18"/>
         </w:rPr>
         <w:t>siendo</w:t>
       </w:r>
@@ -1424,12 +1736,16 @@
         <w:rPr>
           <w:rFonts w:ascii="Plus Jakarta Sans" w:hAnsi="Plus Jakarta Sans"/>
           <w:spacing w:val="-3"/>
-        </w:rPr>
-        <w:t xml:space="preserve"> </w:t>
-      </w:r>
-      <w:r>
-        <w:rPr>
-          <w:rFonts w:ascii="Plus Jakarta Sans" w:hAnsi="Plus Jakarta Sans"/>
+          <w:sz w:val="18"/>
+          <w:szCs w:val="18"/>
+        </w:rPr>
+        <w:t xml:space="preserve"> </w:t>
+      </w:r>
+      <w:r>
+        <w:rPr>
+          <w:rFonts w:ascii="Plus Jakarta Sans" w:hAnsi="Plus Jakarta Sans"/>
+          <w:sz w:val="18"/>
+          <w:szCs w:val="18"/>
         </w:rPr>
         <w:t>más</w:t>
       </w:r>
@@ -1437,12 +1753,16 @@
         <w:rPr>
           <w:rFonts w:ascii="Plus Jakarta Sans" w:hAnsi="Plus Jakarta Sans"/>
           <w:spacing w:val="-2"/>
-        </w:rPr>
-        <w:t xml:space="preserve"> </w:t>
-      </w:r>
-      <w:r>
-        <w:rPr>
-          <w:rFonts w:ascii="Plus Jakarta Sans" w:hAnsi="Plus Jakarta Sans"/>
+          <w:sz w:val="18"/>
+          <w:szCs w:val="18"/>
+        </w:rPr>
+        <w:t xml:space="preserve"> </w:t>
+      </w:r>
+      <w:r>
+        <w:rPr>
+          <w:rFonts w:ascii="Plus Jakarta Sans" w:hAnsi="Plus Jakarta Sans"/>
+          <w:sz w:val="18"/>
+          <w:szCs w:val="18"/>
         </w:rPr>
         <w:t>el</w:t>
       </w:r>
@@ -1450,12 +1770,16 @@
         <w:rPr>
           <w:rFonts w:ascii="Plus Jakarta Sans" w:hAnsi="Plus Jakarta Sans"/>
           <w:spacing w:val="-2"/>
-        </w:rPr>
-        <w:t xml:space="preserve"> </w:t>
-      </w:r>
-      <w:r>
-        <w:rPr>
-          <w:rFonts w:ascii="Plus Jakarta Sans" w:hAnsi="Plus Jakarta Sans"/>
+          <w:sz w:val="18"/>
+          <w:szCs w:val="18"/>
+        </w:rPr>
+        <w:t xml:space="preserve"> </w:t>
+      </w:r>
+      <w:r>
+        <w:rPr>
+          <w:rFonts w:ascii="Plus Jakarta Sans" w:hAnsi="Plus Jakarta Sans"/>
+          <w:sz w:val="18"/>
+          <w:szCs w:val="18"/>
         </w:rPr>
         <w:t>objeto</w:t>
       </w:r>
@@ -1463,12 +1787,16 @@
         <w:rPr>
           <w:rFonts w:ascii="Plus Jakarta Sans" w:hAnsi="Plus Jakarta Sans"/>
           <w:spacing w:val="-4"/>
-        </w:rPr>
-        <w:t xml:space="preserve"> </w:t>
-      </w:r>
-      <w:r>
-        <w:rPr>
-          <w:rFonts w:ascii="Plus Jakarta Sans" w:hAnsi="Plus Jakarta Sans"/>
+          <w:sz w:val="18"/>
+          <w:szCs w:val="18"/>
+        </w:rPr>
+        <w:t xml:space="preserve"> </w:t>
+      </w:r>
+      <w:r>
+        <w:rPr>
+          <w:rFonts w:ascii="Plus Jakarta Sans" w:hAnsi="Plus Jakarta Sans"/>
+          <w:sz w:val="18"/>
+          <w:szCs w:val="18"/>
         </w:rPr>
         <w:t>de</w:t>
       </w:r>
@@ -1476,12 +1804,16 @@
         <w:rPr>
           <w:rFonts w:ascii="Plus Jakarta Sans" w:hAnsi="Plus Jakarta Sans"/>
           <w:spacing w:val="-2"/>
-        </w:rPr>
-        <w:t xml:space="preserve"> </w:t>
-      </w:r>
-      <w:r>
-        <w:rPr>
-          <w:rFonts w:ascii="Plus Jakarta Sans" w:hAnsi="Plus Jakarta Sans"/>
+          <w:sz w:val="18"/>
+          <w:szCs w:val="18"/>
+        </w:rPr>
+        <w:t xml:space="preserve"> </w:t>
+      </w:r>
+      <w:r>
+        <w:rPr>
+          <w:rFonts w:ascii="Plus Jakarta Sans" w:hAnsi="Plus Jakarta Sans"/>
+          <w:sz w:val="18"/>
+          <w:szCs w:val="18"/>
         </w:rPr>
         <w:t>la</w:t>
       </w:r>
@@ -1489,12 +1821,16 @@
         <w:rPr>
           <w:rFonts w:ascii="Plus Jakarta Sans" w:hAnsi="Plus Jakarta Sans"/>
           <w:spacing w:val="-3"/>
-        </w:rPr>
-        <w:t xml:space="preserve"> </w:t>
-      </w:r>
-      <w:r>
-        <w:rPr>
-          <w:rFonts w:ascii="Plus Jakarta Sans" w:hAnsi="Plus Jakarta Sans"/>
+          <w:sz w:val="18"/>
+          <w:szCs w:val="18"/>
+        </w:rPr>
+        <w:t xml:space="preserve"> </w:t>
+      </w:r>
+      <w:r>
+        <w:rPr>
+          <w:rFonts w:ascii="Plus Jakarta Sans" w:hAnsi="Plus Jakarta Sans"/>
+          <w:sz w:val="18"/>
+          <w:szCs w:val="18"/>
         </w:rPr>
         <w:t>presente</w:t>
       </w:r>
@@ -1502,12 +1838,16 @@
         <w:rPr>
           <w:rFonts w:ascii="Plus Jakarta Sans" w:hAnsi="Plus Jakarta Sans"/>
           <w:spacing w:val="-4"/>
-        </w:rPr>
-        <w:t xml:space="preserve"> </w:t>
-      </w:r>
-      <w:r>
-        <w:rPr>
-          <w:rFonts w:ascii="Plus Jakarta Sans" w:hAnsi="Plus Jakarta Sans"/>
+          <w:sz w:val="18"/>
+          <w:szCs w:val="18"/>
+        </w:rPr>
+        <w:t xml:space="preserve"> </w:t>
+      </w:r>
+      <w:r>
+        <w:rPr>
+          <w:rFonts w:ascii="Plus Jakarta Sans" w:hAnsi="Plus Jakarta Sans"/>
+          <w:sz w:val="18"/>
+          <w:szCs w:val="18"/>
         </w:rPr>
         <w:t>diligencia</w:t>
       </w:r>
@@ -1515,12 +1855,16 @@
         <w:rPr>
           <w:rFonts w:ascii="Plus Jakarta Sans" w:hAnsi="Plus Jakarta Sans"/>
           <w:spacing w:val="-1"/>
-        </w:rPr>
-        <w:t xml:space="preserve"> </w:t>
-      </w:r>
-      <w:r>
-        <w:rPr>
-          <w:rFonts w:ascii="Plus Jakarta Sans" w:hAnsi="Plus Jakarta Sans"/>
+          <w:sz w:val="18"/>
+          <w:szCs w:val="18"/>
+        </w:rPr>
+        <w:t xml:space="preserve"> </w:t>
+      </w:r>
+      <w:r>
+        <w:rPr>
+          <w:rFonts w:ascii="Plus Jakarta Sans" w:hAnsi="Plus Jakarta Sans"/>
+          <w:sz w:val="18"/>
+          <w:szCs w:val="18"/>
         </w:rPr>
         <w:t>a</w:t>
       </w:r>
@@ -1528,12 +1872,16 @@
         <w:rPr>
           <w:rFonts w:ascii="Plus Jakarta Sans" w:hAnsi="Plus Jakarta Sans"/>
           <w:spacing w:val="-2"/>
-        </w:rPr>
-        <w:t xml:space="preserve"> </w:t>
-      </w:r>
-      <w:r>
-        <w:rPr>
-          <w:rFonts w:ascii="Plus Jakarta Sans" w:hAnsi="Plus Jakarta Sans"/>
+          <w:sz w:val="18"/>
+          <w:szCs w:val="18"/>
+        </w:rPr>
+        <w:t xml:space="preserve"> </w:t>
+      </w:r>
+      <w:r>
+        <w:rPr>
+          <w:rFonts w:ascii="Plus Jakarta Sans" w:hAnsi="Plus Jakarta Sans"/>
+          <w:sz w:val="18"/>
+          <w:szCs w:val="18"/>
         </w:rPr>
         <w:t>descargos,</w:t>
       </w:r>
@@ -1541,12 +1889,16 @@
         <w:rPr>
           <w:rFonts w:ascii="Plus Jakarta Sans" w:hAnsi="Plus Jakarta Sans"/>
           <w:spacing w:val="-1"/>
-        </w:rPr>
-        <w:t xml:space="preserve"> </w:t>
-      </w:r>
-      <w:r>
-        <w:rPr>
-          <w:rFonts w:ascii="Plus Jakarta Sans" w:hAnsi="Plus Jakarta Sans"/>
+          <w:sz w:val="18"/>
+          <w:szCs w:val="18"/>
+        </w:rPr>
+        <w:t xml:space="preserve"> </w:t>
+      </w:r>
+      <w:r>
+        <w:rPr>
+          <w:rFonts w:ascii="Plus Jakarta Sans" w:hAnsi="Plus Jakarta Sans"/>
+          <w:sz w:val="18"/>
+          <w:szCs w:val="18"/>
         </w:rPr>
         <w:t>se</w:t>
       </w:r>
@@ -1554,12 +1906,16 @@
         <w:rPr>
           <w:rFonts w:ascii="Plus Jakarta Sans" w:hAnsi="Plus Jakarta Sans"/>
           <w:spacing w:val="-4"/>
-        </w:rPr>
-        <w:t xml:space="preserve"> </w:t>
-      </w:r>
-      <w:r>
-        <w:rPr>
-          <w:rFonts w:ascii="Plus Jakarta Sans" w:hAnsi="Plus Jakarta Sans"/>
+          <w:sz w:val="18"/>
+          <w:szCs w:val="18"/>
+        </w:rPr>
+        <w:t xml:space="preserve"> </w:t>
+      </w:r>
+      <w:r>
+        <w:rPr>
+          <w:rFonts w:ascii="Plus Jakarta Sans" w:hAnsi="Plus Jakarta Sans"/>
+          <w:sz w:val="18"/>
+          <w:szCs w:val="18"/>
         </w:rPr>
         <w:t>da</w:t>
       </w:r>
@@ -1567,12 +1923,16 @@
         <w:rPr>
           <w:rFonts w:ascii="Plus Jakarta Sans" w:hAnsi="Plus Jakarta Sans"/>
           <w:spacing w:val="-2"/>
-        </w:rPr>
-        <w:t xml:space="preserve"> </w:t>
-      </w:r>
-      <w:r>
-        <w:rPr>
-          <w:rFonts w:ascii="Plus Jakarta Sans" w:hAnsi="Plus Jakarta Sans"/>
+          <w:sz w:val="18"/>
+          <w:szCs w:val="18"/>
+        </w:rPr>
+        <w:t xml:space="preserve"> </w:t>
+      </w:r>
+      <w:r>
+        <w:rPr>
+          <w:rFonts w:ascii="Plus Jakarta Sans" w:hAnsi="Plus Jakarta Sans"/>
+          <w:sz w:val="18"/>
+          <w:szCs w:val="18"/>
         </w:rPr>
         <w:t>por terminada</w:t>
       </w:r>
@@ -1580,12 +1940,16 @@
         <w:rPr>
           <w:rFonts w:ascii="Plus Jakarta Sans" w:hAnsi="Plus Jakarta Sans"/>
           <w:spacing w:val="-2"/>
-        </w:rPr>
-        <w:t xml:space="preserve"> </w:t>
-      </w:r>
-      <w:r>
-        <w:rPr>
-          <w:rFonts w:ascii="Plus Jakarta Sans" w:hAnsi="Plus Jakarta Sans"/>
+          <w:sz w:val="18"/>
+          <w:szCs w:val="18"/>
+        </w:rPr>
+        <w:t xml:space="preserve"> </w:t>
+      </w:r>
+      <w:r>
+        <w:rPr>
+          <w:rFonts w:ascii="Plus Jakarta Sans" w:hAnsi="Plus Jakarta Sans"/>
+          <w:sz w:val="18"/>
+          <w:szCs w:val="18"/>
         </w:rPr>
         <w:t>a</w:t>
       </w:r>
@@ -1593,32 +1957,44 @@
         <w:rPr>
           <w:rFonts w:ascii="Plus Jakarta Sans" w:hAnsi="Plus Jakarta Sans"/>
           <w:spacing w:val="-1"/>
-        </w:rPr>
-        <w:t xml:space="preserve"> </w:t>
-      </w:r>
-      <w:r>
-        <w:rPr>
-          <w:rFonts w:ascii="Plus Jakarta Sans" w:hAnsi="Plus Jakarta Sans"/>
+          <w:sz w:val="18"/>
+          <w:szCs w:val="18"/>
+        </w:rPr>
+        <w:t xml:space="preserve"> </w:t>
+      </w:r>
+      <w:r>
+        <w:rPr>
+          <w:rFonts w:ascii="Plus Jakarta Sans" w:hAnsi="Plus Jakarta Sans"/>
+          <w:sz w:val="18"/>
+          <w:szCs w:val="18"/>
         </w:rPr>
         <w:t xml:space="preserve">las </w:t>
       </w:r>
-      <w:r>
-        <w:rPr>
-          <w:rFonts w:ascii="Plus Jakarta Sans" w:hAnsi="Plus Jakarta Sans"/>
-          <w:b/>
+      <w:proofErr w:type="spellStart"/>
+      <w:r>
+        <w:rPr>
+          <w:rFonts w:ascii="Plus Jakarta Sans" w:hAnsi="Plus Jakarta Sans"/>
+          <w:b/>
+          <w:sz w:val="18"/>
+          <w:szCs w:val="18"/>
         </w:rPr>
         <w:t>xxxxx</w:t>
       </w:r>
-      <w:r>
-        <w:rPr>
-          <w:rFonts w:ascii="Plus Jakarta Sans" w:hAnsi="Plus Jakarta Sans"/>
-          <w:b/>
+      <w:proofErr w:type="spellEnd"/>
+      <w:r>
+        <w:rPr>
+          <w:rFonts w:ascii="Plus Jakarta Sans" w:hAnsi="Plus Jakarta Sans"/>
+          <w:b/>
+          <w:sz w:val="18"/>
+          <w:szCs w:val="18"/>
         </w:rPr>
         <w:t xml:space="preserve">. </w:t>
       </w:r>
       <w:r>
         <w:rPr>
           <w:rFonts w:ascii="Plus Jakarta Sans" w:hAnsi="Plus Jakarta Sans"/>
+          <w:sz w:val="18"/>
+          <w:szCs w:val="18"/>
         </w:rPr>
         <w:t>y</w:t>
       </w:r>
@@ -1626,12 +2002,16 @@
         <w:rPr>
           <w:rFonts w:ascii="Plus Jakarta Sans" w:hAnsi="Plus Jakarta Sans"/>
           <w:spacing w:val="-2"/>
-        </w:rPr>
-        <w:t xml:space="preserve"> </w:t>
-      </w:r>
-      <w:r>
-        <w:rPr>
-          <w:rFonts w:ascii="Plus Jakarta Sans" w:hAnsi="Plus Jakarta Sans"/>
+          <w:sz w:val="18"/>
+          <w:szCs w:val="18"/>
+        </w:rPr>
+        <w:t xml:space="preserve"> </w:t>
+      </w:r>
+      <w:r>
+        <w:rPr>
+          <w:rFonts w:ascii="Plus Jakarta Sans" w:hAnsi="Plus Jakarta Sans"/>
+          <w:sz w:val="18"/>
+          <w:szCs w:val="18"/>
         </w:rPr>
         <w:t>se</w:t>
       </w:r>
@@ -1639,12 +2019,16 @@
         <w:rPr>
           <w:rFonts w:ascii="Plus Jakarta Sans" w:hAnsi="Plus Jakarta Sans"/>
           <w:spacing w:val="-4"/>
-        </w:rPr>
-        <w:t xml:space="preserve"> </w:t>
-      </w:r>
-      <w:r>
-        <w:rPr>
-          <w:rFonts w:ascii="Plus Jakarta Sans" w:hAnsi="Plus Jakarta Sans"/>
+          <w:sz w:val="18"/>
+          <w:szCs w:val="18"/>
+        </w:rPr>
+        <w:t xml:space="preserve"> </w:t>
+      </w:r>
+      <w:r>
+        <w:rPr>
+          <w:rFonts w:ascii="Plus Jakarta Sans" w:hAnsi="Plus Jakarta Sans"/>
+          <w:sz w:val="18"/>
+          <w:szCs w:val="18"/>
         </w:rPr>
         <w:t>firma</w:t>
       </w:r>
@@ -1652,12 +2036,16 @@
         <w:rPr>
           <w:rFonts w:ascii="Plus Jakarta Sans" w:hAnsi="Plus Jakarta Sans"/>
           <w:spacing w:val="-2"/>
-        </w:rPr>
-        <w:t xml:space="preserve"> </w:t>
-      </w:r>
-      <w:r>
-        <w:rPr>
-          <w:rFonts w:ascii="Plus Jakarta Sans" w:hAnsi="Plus Jakarta Sans"/>
+          <w:sz w:val="18"/>
+          <w:szCs w:val="18"/>
+        </w:rPr>
+        <w:t xml:space="preserve"> </w:t>
+      </w:r>
+      <w:r>
+        <w:rPr>
+          <w:rFonts w:ascii="Plus Jakarta Sans" w:hAnsi="Plus Jakarta Sans"/>
+          <w:sz w:val="18"/>
+          <w:szCs w:val="18"/>
         </w:rPr>
         <w:t>por</w:t>
       </w:r>
@@ -1665,12 +2053,16 @@
         <w:rPr>
           <w:rFonts w:ascii="Plus Jakarta Sans" w:hAnsi="Plus Jakarta Sans"/>
           <w:spacing w:val="-2"/>
-        </w:rPr>
-        <w:t xml:space="preserve"> </w:t>
-      </w:r>
-      <w:r>
-        <w:rPr>
-          <w:rFonts w:ascii="Plus Jakarta Sans" w:hAnsi="Plus Jakarta Sans"/>
+          <w:sz w:val="18"/>
+          <w:szCs w:val="18"/>
+        </w:rPr>
+        <w:t xml:space="preserve"> </w:t>
+      </w:r>
+      <w:r>
+        <w:rPr>
+          <w:rFonts w:ascii="Plus Jakarta Sans" w:hAnsi="Plus Jakarta Sans"/>
+          <w:sz w:val="18"/>
+          <w:szCs w:val="18"/>
         </w:rPr>
         <w:t>quienes</w:t>
       </w:r>
@@ -1678,12 +2070,16 @@
         <w:rPr>
           <w:rFonts w:ascii="Plus Jakarta Sans" w:hAnsi="Plus Jakarta Sans"/>
           <w:spacing w:val="-1"/>
-        </w:rPr>
-        <w:t xml:space="preserve"> </w:t>
-      </w:r>
-      <w:r>
-        <w:rPr>
-          <w:rFonts w:ascii="Plus Jakarta Sans" w:hAnsi="Plus Jakarta Sans"/>
+          <w:sz w:val="18"/>
+          <w:szCs w:val="18"/>
+        </w:rPr>
+        <w:t xml:space="preserve"> </w:t>
+      </w:r>
+      <w:r>
+        <w:rPr>
+          <w:rFonts w:ascii="Plus Jakarta Sans" w:hAnsi="Plus Jakarta Sans"/>
+          <w:sz w:val="18"/>
+          <w:szCs w:val="18"/>
         </w:rPr>
         <w:t>en</w:t>
       </w:r>
@@ -1691,12 +2087,16 @@
         <w:rPr>
           <w:rFonts w:ascii="Plus Jakarta Sans" w:hAnsi="Plus Jakarta Sans"/>
           <w:spacing w:val="-2"/>
-        </w:rPr>
-        <w:t xml:space="preserve"> </w:t>
-      </w:r>
-      <w:r>
-        <w:rPr>
-          <w:rFonts w:ascii="Plus Jakarta Sans" w:hAnsi="Plus Jakarta Sans"/>
+          <w:sz w:val="18"/>
+          <w:szCs w:val="18"/>
+        </w:rPr>
+        <w:t xml:space="preserve"> </w:t>
+      </w:r>
+      <w:r>
+        <w:rPr>
+          <w:rFonts w:ascii="Plus Jakarta Sans" w:hAnsi="Plus Jakarta Sans"/>
+          <w:sz w:val="18"/>
+          <w:szCs w:val="18"/>
         </w:rPr>
         <w:t>ella</w:t>
       </w:r>
@@ -1704,13 +2104,17 @@
         <w:rPr>
           <w:rFonts w:ascii="Plus Jakarta Sans" w:hAnsi="Plus Jakarta Sans"/>
           <w:spacing w:val="40"/>
-        </w:rPr>
-        <w:t xml:space="preserve"> </w:t>
-      </w:r>
-      <w:r>
-        <w:rPr>
-          <w:rFonts w:ascii="Plus Jakarta Sans" w:hAnsi="Plus Jakarta Sans"/>
-          <w:spacing w:val="-2"/>
+          <w:sz w:val="18"/>
+          <w:szCs w:val="18"/>
+        </w:rPr>
+        <w:t xml:space="preserve"> </w:t>
+      </w:r>
+      <w:r>
+        <w:rPr>
+          <w:rFonts w:ascii="Plus Jakarta Sans" w:hAnsi="Plus Jakarta Sans"/>
+          <w:spacing w:val="-2"/>
+          <w:sz w:val="18"/>
+          <w:szCs w:val="18"/>
         </w:rPr>
         <w:t>intervinieron.</w:t>
       </w:r>
@@ -1719,6 +2123,11 @@
       <w:pPr>
         <w:pStyle w:val="Textoindependiente"/>
         <w:spacing w:before="11"/>
+        <w:rPr>
+          <w:rFonts w:ascii="Plus Jakarta Sans" w:hAnsi="Plus Jakarta Sans"/>
+          <w:sz w:val="18"/>
+          <w:szCs w:val="18"/>
+        </w:rPr>
       </w:pPr>
     </w:p>
     <w:p>
@@ -1728,16 +2137,20 @@
         </w:tabs>
         <w:ind w:left="981"/>
         <w:rPr>
-          <w:b/>
-          <w:spacing w:val="-2"/>
-          <w:sz w:val="16"/>
-        </w:rPr>
-      </w:pPr>
-      <w:r>
-        <w:rPr>
+          <w:rFonts w:ascii="Plus Jakarta Sans" w:hAnsi="Plus Jakarta Sans"/>
+          <w:b/>
+          <w:spacing w:val="-2"/>
+          <w:sz w:val="18"/>
+          <w:szCs w:val="18"/>
+        </w:rPr>
+      </w:pPr>
+      <w:r>
+        <w:rPr>
+          <w:rFonts w:ascii="Plus Jakarta Sans" w:hAnsi="Plus Jakarta Sans"/>
           <w:b/>
           <w:noProof/>
-          <w:sz w:val="16"/>
+          <w:sz w:val="18"/>
+          <w:szCs w:val="18"/>
         </w:rPr>
         <w:drawing>
           <wp:anchor distT="0" distB="0" distL="0" distR="0" simplePos="0" relativeHeight="487491584" behindDoc="1" locked="0" layoutInCell="1" allowOverlap="1" wp14:anchorId="6A32534B" wp14:editId="68D01D07">
@@ -1785,55 +2198,69 @@
       </w:r>
       <w:r>
         <w:rPr>
-          <w:b/>
-          <w:sz w:val="16"/>
+          <w:rFonts w:ascii="Plus Jakarta Sans" w:hAnsi="Plus Jakarta Sans"/>
+          <w:b/>
+          <w:sz w:val="18"/>
+          <w:szCs w:val="18"/>
         </w:rPr>
         <w:t>Por la</w:t>
       </w:r>
       <w:r>
         <w:rPr>
+          <w:rFonts w:ascii="Plus Jakarta Sans" w:hAnsi="Plus Jakarta Sans"/>
           <w:b/>
           <w:spacing w:val="-1"/>
-          <w:sz w:val="16"/>
-        </w:rPr>
-        <w:t xml:space="preserve"> </w:t>
-      </w:r>
-      <w:r>
-        <w:rPr>
-          <w:b/>
-          <w:spacing w:val="-2"/>
-          <w:sz w:val="16"/>
+          <w:sz w:val="18"/>
+          <w:szCs w:val="18"/>
+        </w:rPr>
+        <w:t xml:space="preserve"> </w:t>
+      </w:r>
+      <w:r>
+        <w:rPr>
+          <w:rFonts w:ascii="Plus Jakarta Sans" w:hAnsi="Plus Jakarta Sans"/>
+          <w:b/>
+          <w:spacing w:val="-2"/>
+          <w:sz w:val="18"/>
+          <w:szCs w:val="18"/>
         </w:rPr>
         <w:t>empresa,</w:t>
       </w:r>
       <w:r>
         <w:rPr>
-          <w:b/>
-          <w:sz w:val="16"/>
+          <w:rFonts w:ascii="Plus Jakarta Sans" w:hAnsi="Plus Jakarta Sans"/>
+          <w:b/>
+          <w:sz w:val="18"/>
+          <w:szCs w:val="18"/>
         </w:rPr>
         <w:tab/>
         <w:t>Por</w:t>
       </w:r>
       <w:r>
         <w:rPr>
+          <w:rFonts w:ascii="Plus Jakarta Sans" w:hAnsi="Plus Jakarta Sans"/>
           <w:b/>
           <w:spacing w:val="1"/>
-          <w:sz w:val="16"/>
-        </w:rPr>
-        <w:t xml:space="preserve"> </w:t>
-      </w:r>
-      <w:r>
-        <w:rPr>
-          <w:b/>
-          <w:sz w:val="16"/>
+          <w:sz w:val="18"/>
+          <w:szCs w:val="18"/>
+        </w:rPr>
+        <w:t xml:space="preserve"> </w:t>
+      </w:r>
+      <w:r>
+        <w:rPr>
+          <w:rFonts w:ascii="Plus Jakarta Sans" w:hAnsi="Plus Jakarta Sans"/>
+          <w:b/>
+          <w:sz w:val="18"/>
+          <w:szCs w:val="18"/>
         </w:rPr>
         <w:t xml:space="preserve">el </w:t>
       </w:r>
       <w:r>
         <w:rPr>
-          <w:b/>
-          <w:spacing w:val="-2"/>
-          <w:sz w:val="16"/>
+          <w:rFonts w:ascii="Plus Jakarta Sans" w:hAnsi="Plus Jakarta Sans"/>
+          <w:b/>
+          <w:spacing w:val="-2"/>
+          <w:sz w:val="18"/>
+          <w:szCs w:val="18"/>
         </w:rPr>
         <w:t>empleado,</w:t>
       </w:r>
@@ -1845,9 +2272,11 @@
         </w:tabs>
         <w:ind w:left="981"/>
         <w:rPr>
-          <w:b/>
-          <w:spacing w:val="-2"/>
-          <w:sz w:val="16"/>
+          <w:rFonts w:ascii="Plus Jakarta Sans" w:hAnsi="Plus Jakarta Sans"/>
+          <w:b/>
+          <w:spacing w:val="-2"/>
+          <w:sz w:val="18"/>
+          <w:szCs w:val="18"/>
         </w:rPr>
       </w:pPr>
     </w:p>
@@ -1858,9 +2287,11 @@
         </w:tabs>
         <w:ind w:left="981"/>
         <w:rPr>
-          <w:b/>
-          <w:spacing w:val="-2"/>
-          <w:sz w:val="16"/>
+          <w:rFonts w:ascii="Plus Jakarta Sans" w:hAnsi="Plus Jakarta Sans"/>
+          <w:b/>
+          <w:spacing w:val="-2"/>
+          <w:sz w:val="18"/>
+          <w:szCs w:val="18"/>
         </w:rPr>
       </w:pPr>
     </w:p>
@@ -1871,9 +2302,11 @@
         </w:tabs>
         <w:ind w:left="981"/>
         <w:rPr>
-          <w:b/>
-          <w:spacing w:val="-2"/>
-          <w:sz w:val="16"/>
+          <w:rFonts w:ascii="Plus Jakarta Sans" w:hAnsi="Plus Jakarta Sans"/>
+          <w:b/>
+          <w:spacing w:val="-2"/>
+          <w:sz w:val="18"/>
+          <w:szCs w:val="18"/>
         </w:rPr>
       </w:pPr>
     </w:p>
@@ -1884,9 +2317,11 @@
         </w:tabs>
         <w:ind w:left="981"/>
         <w:rPr>
-          <w:b/>
-          <w:spacing w:val="-2"/>
-          <w:sz w:val="16"/>
+          <w:rFonts w:ascii="Plus Jakarta Sans" w:hAnsi="Plus Jakarta Sans"/>
+          <w:b/>
+          <w:spacing w:val="-2"/>
+          <w:sz w:val="18"/>
+          <w:szCs w:val="18"/>
         </w:rPr>
       </w:pPr>
     </w:p>
@@ -1897,9 +2332,11 @@
         </w:tabs>
         <w:ind w:left="981"/>
         <w:rPr>
-          <w:b/>
-          <w:spacing w:val="-2"/>
-          <w:sz w:val="16"/>
+          <w:rFonts w:ascii="Plus Jakarta Sans" w:hAnsi="Plus Jakarta Sans"/>
+          <w:b/>
+          <w:spacing w:val="-2"/>
+          <w:sz w:val="18"/>
+          <w:szCs w:val="18"/>
         </w:rPr>
       </w:pPr>
     </w:p>
@@ -1910,8 +2347,10 @@
         </w:tabs>
         <w:ind w:left="981"/>
         <w:rPr>
-          <w:b/>
-          <w:sz w:val="16"/>
+          <w:rFonts w:ascii="Plus Jakarta Sans" w:hAnsi="Plus Jakarta Sans"/>
+          <w:b/>
+          <w:sz w:val="18"/>
+          <w:szCs w:val="18"/>
         </w:rPr>
       </w:pPr>
     </w:p>
@@ -1924,44 +2363,86 @@
         <w:spacing w:before="109"/>
         <w:ind w:left="981" w:right="0"/>
         <w:jc w:val="left"/>
-      </w:pPr>
-      <w:r>
+        <w:rPr>
+          <w:rFonts w:ascii="Plus Jakarta Sans" w:hAnsi="Plus Jakarta Sans"/>
+          <w:sz w:val="18"/>
+          <w:szCs w:val="18"/>
+        </w:rPr>
+      </w:pPr>
+      <w:r>
+        <w:rPr>
+          <w:rFonts w:ascii="Plus Jakarta Sans" w:hAnsi="Plus Jakarta Sans"/>
+          <w:sz w:val="18"/>
+          <w:szCs w:val="18"/>
+        </w:rPr>
         <w:t>MARÍA</w:t>
       </w:r>
       <w:r>
         <w:rPr>
+          <w:rFonts w:ascii="Plus Jakarta Sans" w:hAnsi="Plus Jakarta Sans"/>
           <w:spacing w:val="-3"/>
-        </w:rPr>
-        <w:t xml:space="preserve"> </w:t>
-      </w:r>
-      <w:r>
+          <w:sz w:val="18"/>
+          <w:szCs w:val="18"/>
+        </w:rPr>
+        <w:t xml:space="preserve"> </w:t>
+      </w:r>
+      <w:r>
+        <w:rPr>
+          <w:rFonts w:ascii="Plus Jakarta Sans" w:hAnsi="Plus Jakarta Sans"/>
+          <w:sz w:val="18"/>
+          <w:szCs w:val="18"/>
+        </w:rPr>
         <w:t>ALEJANDRA</w:t>
       </w:r>
       <w:r>
         <w:rPr>
+          <w:rFonts w:ascii="Plus Jakarta Sans" w:hAnsi="Plus Jakarta Sans"/>
           <w:spacing w:val="-6"/>
-        </w:rPr>
-        <w:t xml:space="preserve"> </w:t>
-      </w:r>
-      <w:r>
+          <w:sz w:val="18"/>
+          <w:szCs w:val="18"/>
+        </w:rPr>
+        <w:t xml:space="preserve"> </w:t>
+      </w:r>
+      <w:r>
+        <w:rPr>
+          <w:rFonts w:ascii="Plus Jakarta Sans" w:hAnsi="Plus Jakarta Sans"/>
+          <w:sz w:val="18"/>
+          <w:szCs w:val="18"/>
+        </w:rPr>
         <w:t>CÁRDENAS</w:t>
       </w:r>
       <w:r>
         <w:rPr>
+          <w:rFonts w:ascii="Plus Jakarta Sans" w:hAnsi="Plus Jakarta Sans"/>
           <w:spacing w:val="-4"/>
-        </w:rPr>
-        <w:t xml:space="preserve"> </w:t>
-      </w:r>
-      <w:r>
-        <w:rPr>
-          <w:spacing w:val="-2"/>
+          <w:sz w:val="18"/>
+          <w:szCs w:val="18"/>
+        </w:rPr>
+        <w:t xml:space="preserve"> </w:t>
+      </w:r>
+      <w:r>
+        <w:rPr>
+          <w:rFonts w:ascii="Plus Jakarta Sans" w:hAnsi="Plus Jakarta Sans"/>
+          <w:spacing w:val="-2"/>
+          <w:sz w:val="18"/>
+          <w:szCs w:val="18"/>
         </w:rPr>
         <w:t>MORENO</w:t>
       </w:r>
       <w:r>
+        <w:rPr>
+          <w:rFonts w:ascii="Plus Jakarta Sans" w:hAnsi="Plus Jakarta Sans"/>
+          <w:sz w:val="18"/>
+          <w:szCs w:val="18"/>
+        </w:rPr>
         <w:tab/>
       </w:r>
       <w:r>
+        <w:rPr>
+          <w:rFonts w:ascii="Plus Jakarta Sans" w:hAnsi="Plus Jakarta Sans"/>
+          <w:sz w:val="18"/>
+          <w:szCs w:val="18"/>
+        </w:rPr>
         <w:t>{{nombre}}</w:t>
       </w:r>
     </w:p>
@@ -1973,82 +2454,113 @@
         <w:spacing w:before="30"/>
         <w:ind w:left="981"/>
         <w:rPr>
-          <w:b/>
-          <w:sz w:val="16"/>
-        </w:rPr>
-      </w:pPr>
-      <w:r>
-        <w:rPr>
-          <w:b/>
-          <w:sz w:val="16"/>
+          <w:rFonts w:ascii="Plus Jakarta Sans" w:hAnsi="Plus Jakarta Sans"/>
+          <w:b/>
+          <w:sz w:val="18"/>
+          <w:szCs w:val="18"/>
+        </w:rPr>
+      </w:pPr>
+      <w:r>
+        <w:rPr>
+          <w:rFonts w:ascii="Plus Jakarta Sans" w:hAnsi="Plus Jakarta Sans"/>
+          <w:b/>
+          <w:sz w:val="18"/>
+          <w:szCs w:val="18"/>
         </w:rPr>
         <w:t>ANALISTA</w:t>
       </w:r>
       <w:r>
         <w:rPr>
-          <w:b/>
-          <w:spacing w:val="-2"/>
-          <w:sz w:val="16"/>
-        </w:rPr>
-        <w:t xml:space="preserve"> </w:t>
-      </w:r>
-      <w:r>
-        <w:rPr>
-          <w:b/>
-          <w:sz w:val="16"/>
+          <w:rFonts w:ascii="Plus Jakarta Sans" w:hAnsi="Plus Jakarta Sans"/>
+          <w:b/>
+          <w:spacing w:val="-2"/>
+          <w:sz w:val="18"/>
+          <w:szCs w:val="18"/>
+        </w:rPr>
+        <w:t xml:space="preserve"> </w:t>
+      </w:r>
+      <w:r>
+        <w:rPr>
+          <w:rFonts w:ascii="Plus Jakarta Sans" w:hAnsi="Plus Jakarta Sans"/>
+          <w:b/>
+          <w:sz w:val="18"/>
+          <w:szCs w:val="18"/>
         </w:rPr>
         <w:t>DE</w:t>
       </w:r>
       <w:r>
         <w:rPr>
+          <w:rFonts w:ascii="Plus Jakarta Sans" w:hAnsi="Plus Jakarta Sans"/>
           <w:b/>
           <w:spacing w:val="-4"/>
-          <w:sz w:val="16"/>
-        </w:rPr>
-        <w:t xml:space="preserve"> </w:t>
-      </w:r>
-      <w:r>
-        <w:rPr>
-          <w:b/>
-          <w:sz w:val="16"/>
+          <w:sz w:val="18"/>
+          <w:szCs w:val="18"/>
+        </w:rPr>
+        <w:t xml:space="preserve"> </w:t>
+      </w:r>
+      <w:r>
+        <w:rPr>
+          <w:rFonts w:ascii="Plus Jakarta Sans" w:hAnsi="Plus Jakarta Sans"/>
+          <w:b/>
+          <w:sz w:val="18"/>
+          <w:szCs w:val="18"/>
         </w:rPr>
         <w:t>RECURSOS</w:t>
       </w:r>
       <w:r>
         <w:rPr>
+          <w:rFonts w:ascii="Plus Jakarta Sans" w:hAnsi="Plus Jakarta Sans"/>
           <w:b/>
           <w:spacing w:val="-1"/>
-          <w:sz w:val="16"/>
-        </w:rPr>
-        <w:t xml:space="preserve"> </w:t>
-      </w:r>
-      <w:r>
-        <w:rPr>
-          <w:b/>
-          <w:spacing w:val="-2"/>
-          <w:sz w:val="16"/>
+          <w:sz w:val="18"/>
+          <w:szCs w:val="18"/>
+        </w:rPr>
+        <w:t xml:space="preserve"> </w:t>
+      </w:r>
+      <w:r>
+        <w:rPr>
+          <w:rFonts w:ascii="Plus Jakarta Sans" w:hAnsi="Plus Jakarta Sans"/>
+          <w:b/>
+          <w:spacing w:val="-2"/>
+          <w:sz w:val="18"/>
+          <w:szCs w:val="18"/>
         </w:rPr>
         <w:t>HUMANOS</w:t>
       </w:r>
       <w:r>
         <w:rPr>
-          <w:b/>
-          <w:sz w:val="16"/>
+          <w:rFonts w:ascii="Plus Jakarta Sans" w:hAnsi="Plus Jakarta Sans"/>
+          <w:b/>
+          <w:sz w:val="18"/>
+          <w:szCs w:val="18"/>
         </w:rPr>
         <w:tab/>
       </w:r>
       <w:r>
         <w:rPr>
-          <w:b/>
-          <w:sz w:val="16"/>
+          <w:rFonts w:ascii="Plus Jakarta Sans" w:hAnsi="Plus Jakarta Sans"/>
+          <w:b/>
+          <w:sz w:val="18"/>
+          <w:szCs w:val="18"/>
+        </w:rPr>
+        <w:t xml:space="preserve"> </w:t>
+      </w:r>
+      <w:r>
+        <w:rPr>
+          <w:rFonts w:ascii="Plus Jakarta Sans" w:hAnsi="Plus Jakarta Sans"/>
+          <w:b/>
+          <w:sz w:val="18"/>
+          <w:szCs w:val="18"/>
         </w:rPr>
         <w:t>{{cedula}}</w:t>
       </w:r>
       <w:r>
         <w:rPr>
+          <w:rFonts w:ascii="Plus Jakarta Sans" w:hAnsi="Plus Jakarta Sans"/>
           <w:b/>
           <w:spacing w:val="6"/>
-          <w:sz w:val="16"/>
+          <w:sz w:val="18"/>
+          <w:szCs w:val="18"/>
         </w:rPr>
         <w:t xml:space="preserve"> </w:t>
       </w:r>
@@ -2057,37 +2569,69 @@
       <w:pPr>
         <w:pStyle w:val="Ttulo3"/>
         <w:spacing w:before="28"/>
-      </w:pPr>
-      <w:r>
+        <w:rPr>
+          <w:rFonts w:ascii="Plus Jakarta Sans" w:hAnsi="Plus Jakarta Sans"/>
+          <w:sz w:val="18"/>
+          <w:szCs w:val="18"/>
+        </w:rPr>
+      </w:pPr>
+      <w:r>
+        <w:rPr>
+          <w:rFonts w:ascii="Plus Jakarta Sans" w:hAnsi="Plus Jakarta Sans"/>
+          <w:sz w:val="18"/>
+          <w:szCs w:val="18"/>
+        </w:rPr>
         <w:t>AGP</w:t>
       </w:r>
       <w:r>
         <w:rPr>
-          <w:spacing w:val="-2"/>
-        </w:rPr>
-        <w:t xml:space="preserve"> </w:t>
-      </w:r>
-      <w:r>
+          <w:rFonts w:ascii="Plus Jakarta Sans" w:hAnsi="Plus Jakarta Sans"/>
+          <w:spacing w:val="-2"/>
+          <w:sz w:val="18"/>
+          <w:szCs w:val="18"/>
+        </w:rPr>
+        <w:t xml:space="preserve"> </w:t>
+      </w:r>
+      <w:r>
+        <w:rPr>
+          <w:rFonts w:ascii="Plus Jakarta Sans" w:hAnsi="Plus Jakarta Sans"/>
+          <w:sz w:val="18"/>
+          <w:szCs w:val="18"/>
+        </w:rPr>
         <w:t>de</w:t>
       </w:r>
       <w:r>
         <w:rPr>
+          <w:rFonts w:ascii="Plus Jakarta Sans" w:hAnsi="Plus Jakarta Sans"/>
           <w:spacing w:val="-3"/>
-        </w:rPr>
-        <w:t xml:space="preserve"> </w:t>
-      </w:r>
-      <w:r>
+          <w:sz w:val="18"/>
+          <w:szCs w:val="18"/>
+        </w:rPr>
+        <w:t xml:space="preserve"> </w:t>
+      </w:r>
+      <w:r>
+        <w:rPr>
+          <w:rFonts w:ascii="Plus Jakarta Sans" w:hAnsi="Plus Jakarta Sans"/>
+          <w:sz w:val="18"/>
+          <w:szCs w:val="18"/>
+        </w:rPr>
         <w:t>Colombia</w:t>
       </w:r>
       <w:r>
         <w:rPr>
-          <w:spacing w:val="-2"/>
-        </w:rPr>
-        <w:t xml:space="preserve"> </w:t>
-      </w:r>
-      <w:r>
-        <w:rPr>
+          <w:rFonts w:ascii="Plus Jakarta Sans" w:hAnsi="Plus Jakarta Sans"/>
+          <w:spacing w:val="-2"/>
+          <w:sz w:val="18"/>
+          <w:szCs w:val="18"/>
+        </w:rPr>
+        <w:t xml:space="preserve"> </w:t>
+      </w:r>
+      <w:r>
+        <w:rPr>
+          <w:rFonts w:ascii="Plus Jakarta Sans" w:hAnsi="Plus Jakarta Sans"/>
           <w:spacing w:val="-5"/>
+          <w:sz w:val="18"/>
+          <w:szCs w:val="18"/>
         </w:rPr>
         <w:t>S.A</w:t>
       </w:r>

</xml_diff>